<commit_message>
Added DBMS chosen to Report
</commit_message>
<xml_diff>
--- a/Phase 1/Phase 1 Report.docx
+++ b/Phase 1/Phase 1 Report.docx
@@ -761,7 +761,7 @@
           <w:r>
             <w:fldChar w:fldCharType="separate"/>
           </w:r>
-          <w:hyperlink w:anchor="_Toc146398562" w:history="1">
+          <w:hyperlink w:anchor="_Toc146472931" w:history="1">
             <w:r>
               <w:rPr>
                 <w:rStyle w:val="Hyperlink"/>
@@ -788,7 +788,7 @@
                 <w:noProof/>
                 <w:webHidden/>
               </w:rPr>
-              <w:instrText xml:space="preserve"> PAGEREF _Toc146398562 \h </w:instrText>
+              <w:instrText xml:space="preserve"> PAGEREF _Toc146472931 \h </w:instrText>
             </w:r>
             <w:r>
               <w:rPr>
@@ -832,13 +832,13 @@
               <w14:ligatures w14:val="standardContextual"/>
             </w:rPr>
           </w:pPr>
-          <w:hyperlink w:anchor="_Toc146398563" w:history="1">
+          <w:hyperlink w:anchor="_Toc146472932" w:history="1">
             <w:r>
               <w:rPr>
                 <w:rStyle w:val="Hyperlink"/>
                 <w:noProof/>
               </w:rPr>
-              <w:t>Schema</w:t>
+              <w:t>DBMS Chosen</w:t>
             </w:r>
             <w:r>
               <w:rPr>
@@ -859,7 +859,7 @@
                 <w:noProof/>
                 <w:webHidden/>
               </w:rPr>
-              <w:instrText xml:space="preserve"> PAGEREF _Toc146398563 \h </w:instrText>
+              <w:instrText xml:space="preserve"> PAGEREF _Toc146472932 \h </w:instrText>
             </w:r>
             <w:r>
               <w:rPr>
@@ -879,7 +879,7 @@
                 <w:noProof/>
                 <w:webHidden/>
               </w:rPr>
-              <w:t>4</w:t>
+              <w:t>3</w:t>
             </w:r>
             <w:r>
               <w:rPr>
@@ -903,13 +903,13 @@
               <w14:ligatures w14:val="standardContextual"/>
             </w:rPr>
           </w:pPr>
-          <w:hyperlink w:anchor="_Toc146398564" w:history="1">
+          <w:hyperlink w:anchor="_Toc146472933" w:history="1">
             <w:r>
               <w:rPr>
                 <w:rStyle w:val="Hyperlink"/>
                 <w:noProof/>
               </w:rPr>
-              <w:t>SQL Commands:</w:t>
+              <w:t>Schema</w:t>
             </w:r>
             <w:r>
               <w:rPr>
@@ -930,7 +930,7 @@
                 <w:noProof/>
                 <w:webHidden/>
               </w:rPr>
-              <w:instrText xml:space="preserve"> PAGEREF _Toc146398564 \h </w:instrText>
+              <w:instrText xml:space="preserve"> PAGEREF _Toc146472933 \h </w:instrText>
             </w:r>
             <w:r>
               <w:rPr>
@@ -950,7 +950,7 @@
                 <w:noProof/>
                 <w:webHidden/>
               </w:rPr>
-              <w:t>5</w:t>
+              <w:t>4</w:t>
             </w:r>
             <w:r>
               <w:rPr>
@@ -974,12 +974,83 @@
               <w14:ligatures w14:val="standardContextual"/>
             </w:rPr>
           </w:pPr>
-          <w:hyperlink w:anchor="_Toc146398565" w:history="1">
+          <w:hyperlink w:anchor="_Toc146472934" w:history="1">
             <w:r>
               <w:rPr>
                 <w:rStyle w:val="Hyperlink"/>
                 <w:noProof/>
               </w:rPr>
+              <w:t>SQL Commands:</w:t>
+            </w:r>
+            <w:r>
+              <w:rPr>
+                <w:noProof/>
+                <w:webHidden/>
+              </w:rPr>
+              <w:tab/>
+            </w:r>
+            <w:r>
+              <w:rPr>
+                <w:noProof/>
+                <w:webHidden/>
+              </w:rPr>
+              <w:fldChar w:fldCharType="begin"/>
+            </w:r>
+            <w:r>
+              <w:rPr>
+                <w:noProof/>
+                <w:webHidden/>
+              </w:rPr>
+              <w:instrText xml:space="preserve"> PAGEREF _Toc146472934 \h </w:instrText>
+            </w:r>
+            <w:r>
+              <w:rPr>
+                <w:noProof/>
+                <w:webHidden/>
+              </w:rPr>
+            </w:r>
+            <w:r>
+              <w:rPr>
+                <w:noProof/>
+                <w:webHidden/>
+              </w:rPr>
+              <w:fldChar w:fldCharType="separate"/>
+            </w:r>
+            <w:r>
+              <w:rPr>
+                <w:noProof/>
+                <w:webHidden/>
+              </w:rPr>
+              <w:t>4</w:t>
+            </w:r>
+            <w:r>
+              <w:rPr>
+                <w:noProof/>
+                <w:webHidden/>
+              </w:rPr>
+              <w:fldChar w:fldCharType="end"/>
+            </w:r>
+          </w:hyperlink>
+        </w:p>
+        <w:p>
+          <w:pPr>
+            <w:pStyle w:val="TOC1"/>
+            <w:tabs>
+              <w:tab w:val="right" w:leader="dot" w:pos="9350"/>
+            </w:tabs>
+            <w:rPr>
+              <w:rFonts w:cstheme="minorBidi"/>
+              <w:noProof/>
+              <w:kern w:val="2"/>
+              <w14:ligatures w14:val="standardContextual"/>
+            </w:rPr>
+          </w:pPr>
+          <w:hyperlink w:anchor="_Toc146472935" w:history="1">
+            <w:r>
+              <w:rPr>
+                <w:rStyle w:val="Hyperlink"/>
+                <w:noProof/>
+              </w:rPr>
               <w:t>SQL tables Description:</w:t>
             </w:r>
             <w:r>
@@ -1001,7 +1072,7 @@
                 <w:noProof/>
                 <w:webHidden/>
               </w:rPr>
-              <w:instrText xml:space="preserve"> PAGEREF _Toc146398565 \h </w:instrText>
+              <w:instrText xml:space="preserve"> PAGEREF _Toc146472935 \h </w:instrText>
             </w:r>
             <w:r>
               <w:rPr>
@@ -1045,7 +1116,7 @@
               <w14:ligatures w14:val="standardContextual"/>
             </w:rPr>
           </w:pPr>
-          <w:hyperlink w:anchor="_Toc146398566" w:history="1">
+          <w:hyperlink w:anchor="_Toc146472936" w:history="1">
             <w:r>
               <w:rPr>
                 <w:rStyle w:val="Hyperlink"/>
@@ -1072,7 +1143,7 @@
                 <w:noProof/>
                 <w:webHidden/>
               </w:rPr>
-              <w:instrText xml:space="preserve"> PAGEREF _Toc146398566 \h </w:instrText>
+              <w:instrText xml:space="preserve"> PAGEREF _Toc146472936 \h </w:instrText>
             </w:r>
             <w:r>
               <w:rPr>
@@ -1116,7 +1187,7 @@
               <w14:ligatures w14:val="standardContextual"/>
             </w:rPr>
           </w:pPr>
-          <w:hyperlink w:anchor="_Toc146398567" w:history="1">
+          <w:hyperlink w:anchor="_Toc146472937" w:history="1">
             <w:r>
               <w:rPr>
                 <w:rStyle w:val="Hyperlink"/>
@@ -1143,7 +1214,7 @@
                 <w:noProof/>
                 <w:webHidden/>
               </w:rPr>
-              <w:instrText xml:space="preserve"> PAGEREF _Toc146398567 \h </w:instrText>
+              <w:instrText xml:space="preserve"> PAGEREF _Toc146472937 \h </w:instrText>
             </w:r>
             <w:r>
               <w:rPr>
@@ -1187,7 +1258,7 @@
               <w14:ligatures w14:val="standardContextual"/>
             </w:rPr>
           </w:pPr>
-          <w:hyperlink w:anchor="_Toc146398568" w:history="1">
+          <w:hyperlink w:anchor="_Toc146472938" w:history="1">
             <w:r>
               <w:rPr>
                 <w:rStyle w:val="Hyperlink"/>
@@ -1214,7 +1285,7 @@
                 <w:noProof/>
                 <w:webHidden/>
               </w:rPr>
-              <w:instrText xml:space="preserve"> PAGEREF _Toc146398568 \h </w:instrText>
+              <w:instrText xml:space="preserve"> PAGEREF _Toc146472938 \h </w:instrText>
             </w:r>
             <w:r>
               <w:rPr>
@@ -1258,7 +1329,7 @@
               <w14:ligatures w14:val="standardContextual"/>
             </w:rPr>
           </w:pPr>
-          <w:hyperlink w:anchor="_Toc146398569" w:history="1">
+          <w:hyperlink w:anchor="_Toc146472939" w:history="1">
             <w:r>
               <w:rPr>
                 <w:rStyle w:val="Hyperlink"/>
@@ -1285,7 +1356,7 @@
                 <w:noProof/>
                 <w:webHidden/>
               </w:rPr>
-              <w:instrText xml:space="preserve"> PAGEREF _Toc146398569 \h </w:instrText>
+              <w:instrText xml:space="preserve"> PAGEREF _Toc146472939 \h </w:instrText>
             </w:r>
             <w:r>
               <w:rPr>
@@ -1329,7 +1400,7 @@
               <w14:ligatures w14:val="standardContextual"/>
             </w:rPr>
           </w:pPr>
-          <w:hyperlink w:anchor="_Toc146398570" w:history="1">
+          <w:hyperlink w:anchor="_Toc146472940" w:history="1">
             <w:r>
               <w:rPr>
                 <w:rStyle w:val="Hyperlink"/>
@@ -1356,7 +1427,7 @@
                 <w:noProof/>
                 <w:webHidden/>
               </w:rPr>
-              <w:instrText xml:space="preserve"> PAGEREF _Toc146398570 \h </w:instrText>
+              <w:instrText xml:space="preserve"> PAGEREF _Toc146472940 \h </w:instrText>
             </w:r>
             <w:r>
               <w:rPr>
@@ -1400,7 +1471,7 @@
               <w14:ligatures w14:val="standardContextual"/>
             </w:rPr>
           </w:pPr>
-          <w:hyperlink w:anchor="_Toc146398571" w:history="1">
+          <w:hyperlink w:anchor="_Toc146472941" w:history="1">
             <w:r>
               <w:rPr>
                 <w:rStyle w:val="Hyperlink"/>
@@ -1427,7 +1498,7 @@
                 <w:noProof/>
                 <w:webHidden/>
               </w:rPr>
-              <w:instrText xml:space="preserve"> PAGEREF _Toc146398571 \h </w:instrText>
+              <w:instrText xml:space="preserve"> PAGEREF _Toc146472941 \h </w:instrText>
             </w:r>
             <w:r>
               <w:rPr>
@@ -1471,7 +1542,7 @@
               <w14:ligatures w14:val="standardContextual"/>
             </w:rPr>
           </w:pPr>
-          <w:hyperlink w:anchor="_Toc146398572" w:history="1">
+          <w:hyperlink w:anchor="_Toc146472942" w:history="1">
             <w:r>
               <w:rPr>
                 <w:rStyle w:val="Hyperlink"/>
@@ -1498,7 +1569,7 @@
                 <w:noProof/>
                 <w:webHidden/>
               </w:rPr>
-              <w:instrText xml:space="preserve"> PAGEREF _Toc146398572 \h </w:instrText>
+              <w:instrText xml:space="preserve"> PAGEREF _Toc146472942 \h </w:instrText>
             </w:r>
             <w:r>
               <w:rPr>
@@ -1542,7 +1613,7 @@
               <w14:ligatures w14:val="standardContextual"/>
             </w:rPr>
           </w:pPr>
-          <w:hyperlink w:anchor="_Toc146398573" w:history="1">
+          <w:hyperlink w:anchor="_Toc146472943" w:history="1">
             <w:r>
               <w:rPr>
                 <w:rStyle w:val="Hyperlink"/>
@@ -1569,7 +1640,7 @@
                 <w:noProof/>
                 <w:webHidden/>
               </w:rPr>
-              <w:instrText xml:space="preserve"> PAGEREF _Toc146398573 \h </w:instrText>
+              <w:instrText xml:space="preserve"> PAGEREF _Toc146472943 \h </w:instrText>
             </w:r>
             <w:r>
               <w:rPr>
@@ -1613,7 +1684,7 @@
               <w14:ligatures w14:val="standardContextual"/>
             </w:rPr>
           </w:pPr>
-          <w:hyperlink w:anchor="_Toc146398574" w:history="1">
+          <w:hyperlink w:anchor="_Toc146472944" w:history="1">
             <w:r>
               <w:rPr>
                 <w:rStyle w:val="Hyperlink"/>
@@ -1640,7 +1711,7 @@
                 <w:noProof/>
                 <w:webHidden/>
               </w:rPr>
-              <w:instrText xml:space="preserve"> PAGEREF _Toc146398574 \h </w:instrText>
+              <w:instrText xml:space="preserve"> PAGEREF _Toc146472944 \h </w:instrText>
             </w:r>
             <w:r>
               <w:rPr>
@@ -1684,7 +1755,7 @@
               <w14:ligatures w14:val="standardContextual"/>
             </w:rPr>
           </w:pPr>
-          <w:hyperlink w:anchor="_Toc146398575" w:history="1">
+          <w:hyperlink w:anchor="_Toc146472945" w:history="1">
             <w:r>
               <w:rPr>
                 <w:rStyle w:val="Hyperlink"/>
@@ -1711,7 +1782,7 @@
                 <w:noProof/>
                 <w:webHidden/>
               </w:rPr>
-              <w:instrText xml:space="preserve"> PAGEREF _Toc146398575 \h </w:instrText>
+              <w:instrText xml:space="preserve"> PAGEREF _Toc146472945 \h </w:instrText>
             </w:r>
             <w:r>
               <w:rPr>
@@ -1755,7 +1826,7 @@
               <w14:ligatures w14:val="standardContextual"/>
             </w:rPr>
           </w:pPr>
-          <w:hyperlink w:anchor="_Toc146398576" w:history="1">
+          <w:hyperlink w:anchor="_Toc146472946" w:history="1">
             <w:r>
               <w:rPr>
                 <w:rStyle w:val="Hyperlink"/>
@@ -1782,7 +1853,7 @@
                 <w:noProof/>
                 <w:webHidden/>
               </w:rPr>
-              <w:instrText xml:space="preserve"> PAGEREF _Toc146398576 \h </w:instrText>
+              <w:instrText xml:space="preserve"> PAGEREF _Toc146472946 \h </w:instrText>
             </w:r>
             <w:r>
               <w:rPr>
@@ -1826,7 +1897,7 @@
               <w14:ligatures w14:val="standardContextual"/>
             </w:rPr>
           </w:pPr>
-          <w:hyperlink w:anchor="_Toc146398577" w:history="1">
+          <w:hyperlink w:anchor="_Toc146472947" w:history="1">
             <w:r>
               <w:rPr>
                 <w:rStyle w:val="Hyperlink"/>
@@ -1853,7 +1924,7 @@
                 <w:noProof/>
                 <w:webHidden/>
               </w:rPr>
-              <w:instrText xml:space="preserve"> PAGEREF _Toc146398577 \h </w:instrText>
+              <w:instrText xml:space="preserve"> PAGEREF _Toc146472947 \h </w:instrText>
             </w:r>
             <w:r>
               <w:rPr>
@@ -1897,7 +1968,7 @@
               <w14:ligatures w14:val="standardContextual"/>
             </w:rPr>
           </w:pPr>
-          <w:hyperlink w:anchor="_Toc146398578" w:history="1">
+          <w:hyperlink w:anchor="_Toc146472948" w:history="1">
             <w:r>
               <w:rPr>
                 <w:rStyle w:val="Hyperlink"/>
@@ -1924,7 +1995,7 @@
                 <w:noProof/>
                 <w:webHidden/>
               </w:rPr>
-              <w:instrText xml:space="preserve"> PAGEREF _Toc146398578 \h </w:instrText>
+              <w:instrText xml:space="preserve"> PAGEREF _Toc146472948 \h </w:instrText>
             </w:r>
             <w:r>
               <w:rPr>
@@ -1968,7 +2039,7 @@
               <w14:ligatures w14:val="standardContextual"/>
             </w:rPr>
           </w:pPr>
-          <w:hyperlink w:anchor="_Toc146398579" w:history="1">
+          <w:hyperlink w:anchor="_Toc146472949" w:history="1">
             <w:r>
               <w:rPr>
                 <w:rStyle w:val="Hyperlink"/>
@@ -1995,7 +2066,7 @@
                 <w:noProof/>
                 <w:webHidden/>
               </w:rPr>
-              <w:instrText xml:space="preserve"> PAGEREF _Toc146398579 \h </w:instrText>
+              <w:instrText xml:space="preserve"> PAGEREF _Toc146472949 \h </w:instrText>
             </w:r>
             <w:r>
               <w:rPr>
@@ -2039,7 +2110,7 @@
               <w14:ligatures w14:val="standardContextual"/>
             </w:rPr>
           </w:pPr>
-          <w:hyperlink w:anchor="_Toc146398580" w:history="1">
+          <w:hyperlink w:anchor="_Toc146472950" w:history="1">
             <w:r>
               <w:rPr>
                 <w:rStyle w:val="Hyperlink"/>
@@ -2066,7 +2137,7 @@
                 <w:noProof/>
                 <w:webHidden/>
               </w:rPr>
-              <w:instrText xml:space="preserve"> PAGEREF _Toc146398580 \h </w:instrText>
+              <w:instrText xml:space="preserve"> PAGEREF _Toc146472950 \h </w:instrText>
             </w:r>
             <w:r>
               <w:rPr>
@@ -2174,55 +2245,14 @@
     </w:p>
     <w:p>
       <w:pPr>
-        <w:rPr>
-          <w:lang w:val="en-US"/>
-        </w:rPr>
-      </w:pPr>
-    </w:p>
-    <w:p>
-      <w:pPr>
-        <w:rPr>
-          <w:lang w:val="en-US"/>
-        </w:rPr>
-      </w:pPr>
-    </w:p>
-    <w:p>
-      <w:pPr>
-        <w:rPr>
-          <w:lang w:val="en-US"/>
-        </w:rPr>
-      </w:pPr>
-    </w:p>
-    <w:p>
-      <w:pPr>
-        <w:rPr>
-          <w:lang w:val="en-US"/>
-        </w:rPr>
-      </w:pPr>
-    </w:p>
-    <w:p>
-      <w:pPr>
-        <w:rPr>
-          <w:lang w:val="en-US"/>
-        </w:rPr>
-      </w:pPr>
-    </w:p>
-    <w:p>
-      <w:pPr>
-        <w:rPr>
-          <w:lang w:val="en-US"/>
-        </w:rPr>
-      </w:pPr>
-    </w:p>
-    <w:p>
-      <w:pPr>
         <w:pStyle w:val="Heading1"/>
       </w:pPr>
-      <w:bookmarkStart w:id="0" w:name="_Toc146398562"/>
-      <w:r>
-        <w:rPr>
-          <w:lang w:val="en-US"/>
-        </w:rPr>
+      <w:bookmarkStart w:id="0" w:name="_Toc146472931"/>
+      <w:r>
+        <w:rPr>
+          <w:lang w:val="en-US"/>
+        </w:rPr>
+        <w:lastRenderedPageBreak/>
         <w:t xml:space="preserve">Chosen ER diagram: </w:t>
       </w:r>
       <w:r>
@@ -2295,85 +2325,72 @@
     </w:p>
     <w:p>
       <w:pPr>
-        <w:rPr>
-          <w:lang w:val="en-US"/>
-        </w:rPr>
-      </w:pPr>
-    </w:p>
-    <w:p>
-      <w:pPr>
-        <w:rPr>
-          <w:lang w:val="en-US"/>
-        </w:rPr>
-      </w:pPr>
-    </w:p>
-    <w:p>
-      <w:pPr>
-        <w:rPr>
-          <w:lang w:val="en-US"/>
-        </w:rPr>
-      </w:pPr>
-    </w:p>
-    <w:p>
-      <w:pPr>
-        <w:rPr>
-          <w:lang w:val="en-US"/>
-        </w:rPr>
-      </w:pPr>
-    </w:p>
-    <w:p>
-      <w:pPr>
-        <w:rPr>
-          <w:lang w:val="en-US"/>
-        </w:rPr>
-      </w:pPr>
-    </w:p>
-    <w:p>
-      <w:pPr>
-        <w:rPr>
-          <w:lang w:val="en-US"/>
-        </w:rPr>
-      </w:pPr>
-    </w:p>
-    <w:p>
-      <w:pPr>
-        <w:rPr>
-          <w:lang w:val="en-US"/>
-        </w:rPr>
-      </w:pPr>
-    </w:p>
-    <w:p>
-      <w:pPr>
-        <w:rPr>
-          <w:lang w:val="en-US"/>
-        </w:rPr>
-      </w:pPr>
-    </w:p>
-    <w:p>
-      <w:pPr>
-        <w:rPr>
-          <w:lang w:val="en-US"/>
-        </w:rPr>
-      </w:pPr>
-    </w:p>
-    <w:p>
-      <w:pPr>
-        <w:rPr>
-          <w:lang w:val="en-US"/>
-        </w:rPr>
-      </w:pPr>
-    </w:p>
-    <w:p>
-      <w:pPr>
-        <w:rPr>
-          <w:noProof/>
-        </w:rPr>
-      </w:pPr>
+        <w:pStyle w:val="Heading1"/>
+        <w:rPr>
+          <w:lang w:val="en-US"/>
+        </w:rPr>
+      </w:pPr>
+      <w:bookmarkStart w:id="1" w:name="_Toc146472932"/>
+      <w:r>
+        <w:rPr>
+          <w:lang w:val="en-US"/>
+        </w:rPr>
+        <w:t>DBMS Chosen</w:t>
+      </w:r>
+      <w:bookmarkEnd w:id="1"/>
+    </w:p>
+    <w:p>
+      <w:pPr>
+        <w:rPr>
+          <w:lang w:val="en-US"/>
+        </w:rPr>
+      </w:pPr>
+      <w:r>
+        <w:rPr>
+          <w:lang w:val="en-US"/>
+        </w:rPr>
+        <w:t>MySQL</w:t>
+      </w:r>
+    </w:p>
+    <w:p>
+      <w:pPr>
+        <w:rPr>
+          <w:lang w:val="en-US"/>
+        </w:rPr>
+      </w:pPr>
+    </w:p>
+    <w:p>
+      <w:pPr>
+        <w:rPr>
+          <w:lang w:val="en-US"/>
+        </w:rPr>
+      </w:pPr>
+    </w:p>
+    <w:p>
+      <w:pPr>
+        <w:rPr>
+          <w:lang w:val="en-US"/>
+        </w:rPr>
+      </w:pPr>
+    </w:p>
+    <w:p>
+      <w:pPr>
+        <w:rPr>
+          <w:lang w:val="en-US"/>
+        </w:rPr>
+      </w:pPr>
+      <w:r>
+        <w:rPr>
+          <w:lang w:val="en-US"/>
+        </w:rPr>
+        <w:br w:type="page"/>
+      </w:r>
       <w:r>
         <w:rPr>
           <w:rStyle w:val="Heading1Char"/>
           <w:noProof/>
         </w:rPr>
+        <w:lastRenderedPageBreak/>
         <mc:AlternateContent>
           <mc:Choice Requires="wps">
             <w:drawing>
@@ -2472,14 +2489,14 @@
           </mc:Fallback>
         </mc:AlternateContent>
       </w:r>
-      <w:bookmarkStart w:id="1" w:name="_Toc146398563"/>
+      <w:bookmarkStart w:id="2" w:name="_Toc146472933"/>
       <w:r>
         <w:rPr>
           <w:rStyle w:val="Heading1Char"/>
         </w:rPr>
         <w:t>Schema</w:t>
       </w:r>
-      <w:bookmarkEnd w:id="1"/>
+      <w:bookmarkEnd w:id="2"/>
       <w:r>
         <w:rPr>
           <w:noProof/>
@@ -2723,12 +2740,47 @@
     </w:p>
     <w:p>
       <w:pPr>
+        <w:rPr>
+          <w:lang w:val="en-US"/>
+        </w:rPr>
+      </w:pPr>
+    </w:p>
+    <w:p>
+      <w:pPr>
+        <w:rPr>
+          <w:lang w:val="en-US"/>
+        </w:rPr>
+      </w:pPr>
+    </w:p>
+    <w:p>
+      <w:pPr>
+        <w:rPr>
+          <w:lang w:val="en-US"/>
+        </w:rPr>
+      </w:pPr>
+    </w:p>
+    <w:p>
+      <w:pPr>
+        <w:rPr>
+          <w:lang w:val="en-US"/>
+        </w:rPr>
+      </w:pPr>
+    </w:p>
+    <w:p>
+      <w:pPr>
+        <w:rPr>
+          <w:lang w:val="en-US"/>
+        </w:rPr>
+      </w:pPr>
+    </w:p>
+    <w:p>
+      <w:pPr>
         <w:pStyle w:val="Heading1"/>
         <w:rPr>
           <w:lang w:val="en-US"/>
         </w:rPr>
       </w:pPr>
-      <w:bookmarkStart w:id="2" w:name="_Toc146398564"/>
+      <w:bookmarkStart w:id="3" w:name="_Toc146472934"/>
       <w:r>
         <w:rPr>
           <w:lang w:val="en-US"/>
@@ -2736,7 +2788,7 @@
         <w:lastRenderedPageBreak/>
         <w:t>SQL Commands:</w:t>
       </w:r>
-      <w:bookmarkEnd w:id="2"/>
+      <w:bookmarkEnd w:id="3"/>
     </w:p>
     <w:p>
       <w:pPr>
@@ -2755,7 +2807,15 @@
       </w:r>
       <w:proofErr w:type="spellEnd"/>
       <w:r>
-        <w:t xml:space="preserve"> VARCHAR(255) PRIMARY KEY,</w:t>
+        <w:t xml:space="preserve"> </w:t>
+      </w:r>
+      <w:proofErr w:type="gramStart"/>
+      <w:r>
+        <w:t>VARCHAR(</w:t>
+      </w:r>
+      <w:proofErr w:type="gramEnd"/>
+      <w:r>
+        <w:t>255) PRIMARY KEY,</w:t>
       </w:r>
     </w:p>
     <w:p>
@@ -2765,7 +2825,15 @@
       </w:r>
       <w:proofErr w:type="spellEnd"/>
       <w:r>
-        <w:t xml:space="preserve"> VARCHAR(255) ,</w:t>
+        <w:t xml:space="preserve"> </w:t>
+      </w:r>
+      <w:proofErr w:type="gramStart"/>
+      <w:r>
+        <w:t>VARCHAR(</w:t>
+      </w:r>
+      <w:proofErr w:type="gramEnd"/>
+      <w:r>
+        <w:t>255) ,</w:t>
       </w:r>
     </w:p>
     <w:p>
@@ -2775,7 +2843,15 @@
       </w:r>
       <w:proofErr w:type="spellEnd"/>
       <w:r>
-        <w:t xml:space="preserve"> VARCHAR(255)</w:t>
+        <w:t xml:space="preserve"> </w:t>
+      </w:r>
+      <w:proofErr w:type="gramStart"/>
+      <w:r>
+        <w:t>VARCHAR(</w:t>
+      </w:r>
+      <w:proofErr w:type="gramEnd"/>
+      <w:r>
+        <w:t>255)</w:t>
       </w:r>
     </w:p>
     <w:p>
@@ -2795,7 +2871,15 @@
       </w:r>
       <w:proofErr w:type="spellEnd"/>
       <w:r>
-        <w:t xml:space="preserve"> VARCHAR(255),</w:t>
+        <w:t xml:space="preserve"> </w:t>
+      </w:r>
+      <w:proofErr w:type="gramStart"/>
+      <w:r>
+        <w:t>VARCHAR(</w:t>
+      </w:r>
+      <w:proofErr w:type="gramEnd"/>
+      <w:r>
+        <w:t>255),</w:t>
       </w:r>
     </w:p>
     <w:p>
@@ -2805,7 +2889,15 @@
       </w:r>
       <w:proofErr w:type="spellEnd"/>
       <w:r>
-        <w:t xml:space="preserve"> Integer(10) ,</w:t>
+        <w:t xml:space="preserve"> </w:t>
+      </w:r>
+      <w:proofErr w:type="gramStart"/>
+      <w:r>
+        <w:t>Integer(</w:t>
+      </w:r>
+      <w:proofErr w:type="gramEnd"/>
+      <w:r>
+        <w:t>10) ,</w:t>
       </w:r>
     </w:p>
     <w:p>
@@ -2815,7 +2907,15 @@
       </w:r>
       <w:proofErr w:type="spellEnd"/>
       <w:r>
-        <w:t xml:space="preserve"> VARCHAR(255) ,</w:t>
+        <w:t xml:space="preserve"> </w:t>
+      </w:r>
+      <w:proofErr w:type="gramStart"/>
+      <w:r>
+        <w:t>VARCHAR(</w:t>
+      </w:r>
+      <w:proofErr w:type="gramEnd"/>
+      <w:r>
+        <w:t>255) ,</w:t>
       </w:r>
     </w:p>
     <w:p>
@@ -2825,7 +2925,15 @@
       </w:r>
       <w:proofErr w:type="spellEnd"/>
       <w:r>
-        <w:t xml:space="preserve"> VARCHAR(255) ,</w:t>
+        <w:t xml:space="preserve"> </w:t>
+      </w:r>
+      <w:proofErr w:type="gramStart"/>
+      <w:r>
+        <w:t>VARCHAR(</w:t>
+      </w:r>
+      <w:proofErr w:type="gramEnd"/>
+      <w:r>
+        <w:t>255) ,</w:t>
       </w:r>
     </w:p>
     <w:p>
@@ -2845,7 +2953,15 @@
       </w:r>
       <w:proofErr w:type="spellEnd"/>
       <w:r>
-        <w:t xml:space="preserve"> VARCHAR(255) NOT NULL ,</w:t>
+        <w:t xml:space="preserve"> </w:t>
+      </w:r>
+      <w:proofErr w:type="gramStart"/>
+      <w:r>
+        <w:t>VARCHAR(</w:t>
+      </w:r>
+      <w:proofErr w:type="gramEnd"/>
+      <w:r>
+        <w:t>255) NOT NULL ,</w:t>
       </w:r>
     </w:p>
     <w:p>
@@ -2858,9 +2974,14 @@
       </w:r>
       <w:proofErr w:type="spellEnd"/>
       <w:r>
-        <w:t>) REFERENCES College(</w:t>
-      </w:r>
-      <w:proofErr w:type="spellStart"/>
+        <w:t xml:space="preserve">) REFERENCES </w:t>
+      </w:r>
+      <w:proofErr w:type="gramStart"/>
+      <w:r>
+        <w:t>College(</w:t>
+      </w:r>
+      <w:proofErr w:type="spellStart"/>
+      <w:proofErr w:type="gramEnd"/>
       <w:r>
         <w:t>CName</w:t>
       </w:r>
@@ -2919,7 +3040,15 @@
       </w:r>
       <w:proofErr w:type="spellEnd"/>
       <w:r>
-        <w:t xml:space="preserve"> VARCHAR(255) ,</w:t>
+        <w:t xml:space="preserve"> </w:t>
+      </w:r>
+      <w:proofErr w:type="gramStart"/>
+      <w:r>
+        <w:t>VARCHAR(</w:t>
+      </w:r>
+      <w:proofErr w:type="gramEnd"/>
+      <w:r>
+        <w:t>255) ,</w:t>
       </w:r>
     </w:p>
     <w:p>
@@ -2939,7 +3068,15 @@
       </w:r>
       <w:proofErr w:type="spellEnd"/>
       <w:r>
-        <w:t xml:space="preserve"> VARCHAR(255),</w:t>
+        <w:t xml:space="preserve"> </w:t>
+      </w:r>
+      <w:proofErr w:type="gramStart"/>
+      <w:r>
+        <w:t>VARCHAR(</w:t>
+      </w:r>
+      <w:proofErr w:type="gramEnd"/>
+      <w:r>
+        <w:t>255),</w:t>
       </w:r>
     </w:p>
     <w:p>
@@ -2949,7 +3086,15 @@
       </w:r>
       <w:proofErr w:type="spellEnd"/>
       <w:r>
-        <w:t xml:space="preserve"> VARCHAR(255) NOT NULL,</w:t>
+        <w:t xml:space="preserve"> </w:t>
+      </w:r>
+      <w:proofErr w:type="gramStart"/>
+      <w:r>
+        <w:t>VARCHAR(</w:t>
+      </w:r>
+      <w:proofErr w:type="gramEnd"/>
+      <w:r>
+        <w:t>255) NOT NULL,</w:t>
       </w:r>
     </w:p>
     <w:p>
@@ -2967,10 +3112,12 @@
         <w:t>FOREIGN KEY (</w:t>
       </w:r>
       <w:proofErr w:type="spellStart"/>
+      <w:proofErr w:type="gramStart"/>
       <w:r>
         <w:t>DeptDName,DeptDCode</w:t>
       </w:r>
       <w:proofErr w:type="spellEnd"/>
+      <w:proofErr w:type="gramEnd"/>
       <w:r>
         <w:t>) REFERENCES Dept(</w:t>
       </w:r>
@@ -3032,12 +3179,28 @@
       </w:r>
       <w:proofErr w:type="spellEnd"/>
       <w:r>
-        <w:t xml:space="preserve"> VARCHAR(255) ,</w:t>
-      </w:r>
-    </w:p>
-    <w:p>
-      <w:r>
-        <w:t>FName VARCHAR(255) ,</w:t>
+        <w:t xml:space="preserve"> </w:t>
+      </w:r>
+      <w:proofErr w:type="gramStart"/>
+      <w:r>
+        <w:t>VARCHAR(</w:t>
+      </w:r>
+      <w:proofErr w:type="gramEnd"/>
+      <w:r>
+        <w:t>255) ,</w:t>
+      </w:r>
+    </w:p>
+    <w:p>
+      <w:r>
+        <w:t xml:space="preserve">FName </w:t>
+      </w:r>
+      <w:proofErr w:type="gramStart"/>
+      <w:r>
+        <w:t>VARCHAR(</w:t>
+      </w:r>
+      <w:proofErr w:type="gramEnd"/>
+      <w:r>
+        <w:t>255) ,</w:t>
       </w:r>
     </w:p>
     <w:p>
@@ -3047,7 +3210,15 @@
       </w:r>
       <w:proofErr w:type="spellEnd"/>
       <w:r>
-        <w:t xml:space="preserve"> VARCHAR(255) ,</w:t>
+        <w:t xml:space="preserve"> </w:t>
+      </w:r>
+      <w:proofErr w:type="gramStart"/>
+      <w:r>
+        <w:t>VARCHAR(</w:t>
+      </w:r>
+      <w:proofErr w:type="gramEnd"/>
+      <w:r>
+        <w:t>255) ,</w:t>
       </w:r>
     </w:p>
     <w:p>
@@ -3057,17 +3228,41 @@
       </w:r>
       <w:proofErr w:type="spellEnd"/>
       <w:r>
-        <w:t xml:space="preserve"> VARCHAR(255) ,</w:t>
-      </w:r>
-    </w:p>
-    <w:p>
-      <w:r>
-        <w:t>Phone VARCHAR(255) ,</w:t>
-      </w:r>
-    </w:p>
-    <w:p>
-      <w:r>
-        <w:t>Major VARCHAR(255) ,</w:t>
+        <w:t xml:space="preserve"> </w:t>
+      </w:r>
+      <w:proofErr w:type="gramStart"/>
+      <w:r>
+        <w:t>VARCHAR(</w:t>
+      </w:r>
+      <w:proofErr w:type="gramEnd"/>
+      <w:r>
+        <w:t>255) ,</w:t>
+      </w:r>
+    </w:p>
+    <w:p>
+      <w:r>
+        <w:t xml:space="preserve">Phone </w:t>
+      </w:r>
+      <w:proofErr w:type="gramStart"/>
+      <w:r>
+        <w:t>VARCHAR(</w:t>
+      </w:r>
+      <w:proofErr w:type="gramEnd"/>
+      <w:r>
+        <w:t>255) ,</w:t>
+      </w:r>
+    </w:p>
+    <w:p>
+      <w:r>
+        <w:t xml:space="preserve">Major </w:t>
+      </w:r>
+      <w:proofErr w:type="gramStart"/>
+      <w:r>
+        <w:t>VARCHAR(</w:t>
+      </w:r>
+      <w:proofErr w:type="gramEnd"/>
+      <w:r>
+        <w:t>255) ,</w:t>
       </w:r>
     </w:p>
     <w:p>
@@ -3082,7 +3277,15 @@
       </w:r>
       <w:proofErr w:type="spellEnd"/>
       <w:r>
-        <w:t xml:space="preserve"> VARCHAR(255) ,</w:t>
+        <w:t xml:space="preserve"> </w:t>
+      </w:r>
+      <w:proofErr w:type="gramStart"/>
+      <w:r>
+        <w:t>VARCHAR(</w:t>
+      </w:r>
+      <w:proofErr w:type="gramEnd"/>
+      <w:r>
+        <w:t>255) ,</w:t>
       </w:r>
     </w:p>
     <w:p>
@@ -3100,10 +3303,12 @@
         <w:t>FOREIGN KEY (</w:t>
       </w:r>
       <w:proofErr w:type="spellStart"/>
+      <w:proofErr w:type="gramStart"/>
       <w:r>
         <w:t>DeptDName,DeptDCode</w:t>
       </w:r>
       <w:proofErr w:type="spellEnd"/>
+      <w:proofErr w:type="gramEnd"/>
       <w:r>
         <w:t>) REFERENCES Dept(</w:t>
       </w:r>
@@ -3140,8 +3345,13 @@
       </w:r>
       <w:proofErr w:type="spellEnd"/>
       <w:r>
-        <w:t xml:space="preserve"> integer ,</w:t>
-      </w:r>
+        <w:t xml:space="preserve"> </w:t>
+      </w:r>
+      <w:proofErr w:type="gramStart"/>
+      <w:r>
+        <w:t>integer ,</w:t>
+      </w:r>
+      <w:proofErr w:type="gramEnd"/>
     </w:p>
     <w:p>
       <w:proofErr w:type="spellStart"/>
@@ -3150,7 +3360,15 @@
       </w:r>
       <w:proofErr w:type="spellEnd"/>
       <w:r>
-        <w:t xml:space="preserve"> VARCHAR(255) ,</w:t>
+        <w:t xml:space="preserve"> </w:t>
+      </w:r>
+      <w:proofErr w:type="gramStart"/>
+      <w:r>
+        <w:t>VARCHAR(</w:t>
+      </w:r>
+      <w:proofErr w:type="gramEnd"/>
+      <w:r>
+        <w:t>255) ,</w:t>
       </w:r>
     </w:p>
     <w:p>
@@ -3160,7 +3378,15 @@
       </w:r>
       <w:proofErr w:type="spellEnd"/>
       <w:r>
-        <w:t xml:space="preserve"> VARCHAR(255) ,</w:t>
+        <w:t xml:space="preserve"> </w:t>
+      </w:r>
+      <w:proofErr w:type="gramStart"/>
+      <w:r>
+        <w:t>VARCHAR(</w:t>
+      </w:r>
+      <w:proofErr w:type="gramEnd"/>
+      <w:r>
+        <w:t>255) ,</w:t>
       </w:r>
     </w:p>
     <w:p>
@@ -3170,7 +3396,15 @@
       </w:r>
       <w:proofErr w:type="spellEnd"/>
       <w:r>
-        <w:t xml:space="preserve"> VARCHAR(255) ,</w:t>
+        <w:t xml:space="preserve"> </w:t>
+      </w:r>
+      <w:proofErr w:type="gramStart"/>
+      <w:r>
+        <w:t>VARCHAR(</w:t>
+      </w:r>
+      <w:proofErr w:type="gramEnd"/>
+      <w:r>
+        <w:t>255) ,</w:t>
       </w:r>
     </w:p>
     <w:p/>
@@ -3181,7 +3415,15 @@
       </w:r>
       <w:proofErr w:type="spellEnd"/>
       <w:r>
-        <w:t xml:space="preserve"> VARCHAR(255) ,</w:t>
+        <w:t xml:space="preserve"> </w:t>
+      </w:r>
+      <w:proofErr w:type="gramStart"/>
+      <w:r>
+        <w:t>VARCHAR(</w:t>
+      </w:r>
+      <w:proofErr w:type="gramEnd"/>
+      <w:r>
+        <w:t>255) ,</w:t>
       </w:r>
     </w:p>
     <w:p>
@@ -3201,7 +3443,15 @@
       </w:r>
       <w:proofErr w:type="spellEnd"/>
       <w:r>
-        <w:t xml:space="preserve"> VARCHAR(255) NOT NULL ,</w:t>
+        <w:t xml:space="preserve"> </w:t>
+      </w:r>
+      <w:proofErr w:type="gramStart"/>
+      <w:r>
+        <w:t>VARCHAR(</w:t>
+      </w:r>
+      <w:proofErr w:type="gramEnd"/>
+      <w:r>
+        <w:t>255) NOT NULL ,</w:t>
       </w:r>
     </w:p>
     <w:p>
@@ -3209,10 +3459,12 @@
         <w:t>FOREIGN KEY (</w:t>
       </w:r>
       <w:proofErr w:type="spellStart"/>
+      <w:proofErr w:type="gramStart"/>
       <w:r>
         <w:t>DeptDName,DeptDCode</w:t>
       </w:r>
       <w:proofErr w:type="spellEnd"/>
+      <w:proofErr w:type="gramEnd"/>
       <w:r>
         <w:t>) REFERENCES Dept(</w:t>
       </w:r>
@@ -3235,9 +3487,14 @@
       </w:r>
       <w:proofErr w:type="spellEnd"/>
       <w:r>
-        <w:t>) REFERENCES College(</w:t>
-      </w:r>
-      <w:proofErr w:type="spellStart"/>
+        <w:t xml:space="preserve">) REFERENCES </w:t>
+      </w:r>
+      <w:proofErr w:type="gramStart"/>
+      <w:r>
+        <w:t>College(</w:t>
+      </w:r>
+      <w:proofErr w:type="spellStart"/>
+      <w:proofErr w:type="gramEnd"/>
       <w:r>
         <w:t>CName</w:t>
       </w:r>
@@ -3277,12 +3534,25 @@
       </w:r>
       <w:proofErr w:type="spellEnd"/>
       <w:r>
-        <w:t xml:space="preserve"> integer ,</w:t>
-      </w:r>
-    </w:p>
-    <w:p>
-      <w:r>
-        <w:t>Sem VARCHAR(255) ,</w:t>
+        <w:t xml:space="preserve"> </w:t>
+      </w:r>
+      <w:proofErr w:type="gramStart"/>
+      <w:r>
+        <w:t>integer ,</w:t>
+      </w:r>
+      <w:proofErr w:type="gramEnd"/>
+    </w:p>
+    <w:p>
+      <w:r>
+        <w:t xml:space="preserve">Sem </w:t>
+      </w:r>
+      <w:proofErr w:type="gramStart"/>
+      <w:r>
+        <w:t>VARCHAR(</w:t>
+      </w:r>
+      <w:proofErr w:type="gramEnd"/>
+      <w:r>
+        <w:t>255) ,</w:t>
       </w:r>
     </w:p>
     <w:p>
@@ -3312,7 +3582,15 @@
       </w:r>
       <w:proofErr w:type="spellEnd"/>
       <w:r>
-        <w:t xml:space="preserve"> VARCHAR(255),</w:t>
+        <w:t xml:space="preserve"> </w:t>
+      </w:r>
+      <w:proofErr w:type="gramStart"/>
+      <w:r>
+        <w:t>VARCHAR(</w:t>
+      </w:r>
+      <w:proofErr w:type="gramEnd"/>
+      <w:r>
+        <w:t>255),</w:t>
       </w:r>
     </w:p>
     <w:p/>
@@ -3328,12 +3606,17 @@
     </w:p>
     <w:p>
       <w:proofErr w:type="spellStart"/>
+      <w:proofErr w:type="gramStart"/>
       <w:r>
         <w:t>CourseCoName</w:t>
       </w:r>
       <w:proofErr w:type="spellEnd"/>
       <w:r>
-        <w:t xml:space="preserve">  VARCHAR(255) NOT NULL,</w:t>
+        <w:t xml:space="preserve">  VARCHAR</w:t>
+      </w:r>
+      <w:proofErr w:type="gramEnd"/>
+      <w:r>
+        <w:t>(255) NOT NULL,</w:t>
       </w:r>
     </w:p>
     <w:p>
@@ -3351,10 +3634,12 @@
         <w:t>FOREIGN KEY (</w:t>
       </w:r>
       <w:proofErr w:type="spellStart"/>
+      <w:proofErr w:type="gramStart"/>
       <w:r>
         <w:t>CourseCCode,CourseCoName</w:t>
       </w:r>
       <w:proofErr w:type="spellEnd"/>
+      <w:proofErr w:type="gramEnd"/>
       <w:r>
         <w:t>) REFERENCES Course(</w:t>
       </w:r>
@@ -3377,7 +3662,15 @@
       </w:r>
       <w:proofErr w:type="spellEnd"/>
       <w:r>
-        <w:t>) REFERENCES Instructor(Id)</w:t>
+        <w:t xml:space="preserve">) REFERENCES </w:t>
+      </w:r>
+      <w:proofErr w:type="gramStart"/>
+      <w:r>
+        <w:t>Instructor(</w:t>
+      </w:r>
+      <w:proofErr w:type="gramEnd"/>
+      <w:r>
+        <w:t>Id)</w:t>
       </w:r>
     </w:p>
     <w:p/>
@@ -3419,8 +3712,16 @@
         <w:rPr>
           <w:lang w:val="en-US"/>
         </w:rPr>
-        <w:t xml:space="preserve"> Integer ,</w:t>
-      </w:r>
+        <w:t xml:space="preserve"> </w:t>
+      </w:r>
+      <w:proofErr w:type="gramStart"/>
+      <w:r>
+        <w:rPr>
+          <w:lang w:val="en-US"/>
+        </w:rPr>
+        <w:t>Integer ,</w:t>
+      </w:r>
+      <w:proofErr w:type="gramEnd"/>
     </w:p>
     <w:p>
       <w:pPr>
@@ -3434,8 +3735,13 @@
         </w:rPr>
         <w:t xml:space="preserve">Grade </w:t>
       </w:r>
-      <w:r>
-        <w:t>VARCHAR(255)</w:t>
+      <w:proofErr w:type="gramStart"/>
+      <w:r>
+        <w:t>VARCHAR(</w:t>
+      </w:r>
+      <w:proofErr w:type="gramEnd"/>
+      <w:r>
+        <w:t>255)</w:t>
       </w:r>
       <w:r>
         <w:rPr>
@@ -3462,14 +3768,27 @@
         <w:rPr>
           <w:lang w:val="en-US"/>
         </w:rPr>
-        <w:t xml:space="preserve"> integer ,</w:t>
-      </w:r>
-    </w:p>
-    <w:p>
-      <w:r>
-        <w:t>primary key(</w:t>
-      </w:r>
-      <w:proofErr w:type="spellStart"/>
+        <w:t xml:space="preserve"> </w:t>
+      </w:r>
+      <w:proofErr w:type="gramStart"/>
+      <w:r>
+        <w:rPr>
+          <w:lang w:val="en-US"/>
+        </w:rPr>
+        <w:t>integer ,</w:t>
+      </w:r>
+      <w:proofErr w:type="gramEnd"/>
+    </w:p>
+    <w:p>
+      <w:r>
+        <w:t xml:space="preserve">primary </w:t>
+      </w:r>
+      <w:proofErr w:type="gramStart"/>
+      <w:r>
+        <w:t>key(</w:t>
+      </w:r>
+      <w:proofErr w:type="spellStart"/>
+      <w:proofErr w:type="gramEnd"/>
       <w:r>
         <w:t>SecId,StudentStd</w:t>
       </w:r>
@@ -3488,9 +3807,14 @@
       </w:r>
       <w:proofErr w:type="spellEnd"/>
       <w:r>
-        <w:t>) REFERENCES Section(</w:t>
-      </w:r>
-      <w:proofErr w:type="spellStart"/>
+        <w:t xml:space="preserve">) REFERENCES </w:t>
+      </w:r>
+      <w:proofErr w:type="gramStart"/>
+      <w:r>
+        <w:t>Section(</w:t>
+      </w:r>
+      <w:proofErr w:type="spellStart"/>
+      <w:proofErr w:type="gramEnd"/>
       <w:r>
         <w:t>SecId</w:t>
       </w:r>
@@ -3509,9 +3833,14 @@
       </w:r>
       <w:proofErr w:type="spellEnd"/>
       <w:r>
-        <w:t>) REFERENCES Student(</w:t>
-      </w:r>
-      <w:proofErr w:type="spellStart"/>
+        <w:t xml:space="preserve">) REFERENCES </w:t>
+      </w:r>
+      <w:proofErr w:type="gramStart"/>
+      <w:r>
+        <w:t>Student(</w:t>
+      </w:r>
+      <w:proofErr w:type="spellStart"/>
+      <w:proofErr w:type="gramEnd"/>
       <w:r>
         <w:t>SId</w:t>
       </w:r>
@@ -3543,8 +3872,13 @@
       </w:r>
       <w:proofErr w:type="spellEnd"/>
       <w:r>
-        <w:t xml:space="preserve"> integer;</w:t>
-      </w:r>
+        <w:t xml:space="preserve"> </w:t>
+      </w:r>
+      <w:proofErr w:type="gramStart"/>
+      <w:r>
+        <w:t>integer;</w:t>
+      </w:r>
+      <w:proofErr w:type="gramEnd"/>
     </w:p>
     <w:p/>
     <w:p/>
@@ -3573,8 +3907,13 @@
     </w:p>
     <w:p>
       <w:r>
-        <w:t>REFERENCES Instructor (Id);</w:t>
-      </w:r>
+        <w:t>REFERENCES Instructor (Id</w:t>
+      </w:r>
+      <w:proofErr w:type="gramStart"/>
+      <w:r>
+        <w:t>);</w:t>
+      </w:r>
+      <w:proofErr w:type="gramEnd"/>
     </w:p>
     <w:p>
       <w:pPr>
@@ -3716,7 +4055,7 @@
           <w:lang w:val="en-US"/>
         </w:rPr>
       </w:pPr>
-      <w:bookmarkStart w:id="3" w:name="_Toc146398565"/>
+      <w:bookmarkStart w:id="4" w:name="_Toc146472935"/>
       <w:r>
         <w:rPr>
           <w:lang w:val="en-US"/>
@@ -3736,7 +4075,7 @@
         </w:rPr>
         <w:t>:</w:t>
       </w:r>
-      <w:bookmarkEnd w:id="3"/>
+      <w:bookmarkEnd w:id="4"/>
     </w:p>
     <w:p>
       <w:pPr>
@@ -3745,14 +4084,14 @@
           <w:lang w:val="en-US"/>
         </w:rPr>
       </w:pPr>
-      <w:bookmarkStart w:id="4" w:name="_Toc146398566"/>
+      <w:bookmarkStart w:id="5" w:name="_Toc146472936"/>
       <w:r>
         <w:rPr>
           <w:lang w:val="en-US"/>
         </w:rPr>
         <w:t>College</w:t>
       </w:r>
-      <w:bookmarkEnd w:id="4"/>
+      <w:bookmarkEnd w:id="5"/>
     </w:p>
     <w:p>
       <w:pPr>
@@ -3809,14 +4148,14 @@
           <w:lang w:val="en-US"/>
         </w:rPr>
       </w:pPr>
-      <w:bookmarkStart w:id="5" w:name="_Toc146398567"/>
+      <w:bookmarkStart w:id="6" w:name="_Toc146472937"/>
       <w:r>
         <w:rPr>
           <w:lang w:val="en-US"/>
         </w:rPr>
         <w:t>Instructor</w:t>
       </w:r>
-      <w:bookmarkEnd w:id="5"/>
+      <w:bookmarkEnd w:id="6"/>
     </w:p>
     <w:p>
       <w:pPr>
@@ -3873,14 +4212,14 @@
           <w:lang w:val="en-US"/>
         </w:rPr>
       </w:pPr>
-      <w:bookmarkStart w:id="6" w:name="_Toc146398568"/>
+      <w:bookmarkStart w:id="7" w:name="_Toc146472938"/>
       <w:r>
         <w:rPr>
           <w:lang w:val="en-US"/>
         </w:rPr>
         <w:t>Department</w:t>
       </w:r>
-      <w:bookmarkEnd w:id="6"/>
+      <w:bookmarkEnd w:id="7"/>
     </w:p>
     <w:p>
       <w:pPr>
@@ -3937,7 +4276,7 @@
           <w:lang w:val="en-US"/>
         </w:rPr>
       </w:pPr>
-      <w:bookmarkStart w:id="7" w:name="_Toc146398569"/>
+      <w:bookmarkStart w:id="8" w:name="_Toc146472939"/>
       <w:r>
         <w:rPr>
           <w:lang w:val="en-US"/>
@@ -3945,7 +4284,7 @@
         <w:lastRenderedPageBreak/>
         <w:t>Student</w:t>
       </w:r>
-      <w:bookmarkEnd w:id="7"/>
+      <w:bookmarkEnd w:id="8"/>
     </w:p>
     <w:p>
       <w:pPr>
@@ -4002,14 +4341,14 @@
           <w:lang w:val="en-US"/>
         </w:rPr>
       </w:pPr>
-      <w:bookmarkStart w:id="8" w:name="_Toc146398570"/>
+      <w:bookmarkStart w:id="9" w:name="_Toc146472940"/>
       <w:r>
         <w:rPr>
           <w:lang w:val="en-US"/>
         </w:rPr>
         <w:t>Course</w:t>
       </w:r>
-      <w:bookmarkEnd w:id="8"/>
+      <w:bookmarkEnd w:id="9"/>
     </w:p>
     <w:p>
       <w:pPr>
@@ -4126,7 +4465,7 @@
           <w:lang w:val="en-US"/>
         </w:rPr>
       </w:pPr>
-      <w:bookmarkStart w:id="9" w:name="_Toc146398571"/>
+      <w:bookmarkStart w:id="10" w:name="_Toc146472941"/>
       <w:proofErr w:type="spellStart"/>
       <w:r>
         <w:rPr>
@@ -4135,7 +4474,7 @@
         <w:lastRenderedPageBreak/>
         <w:t>Student_Section</w:t>
       </w:r>
-      <w:bookmarkEnd w:id="9"/>
+      <w:bookmarkEnd w:id="10"/>
       <w:proofErr w:type="spellEnd"/>
     </w:p>
     <w:p>
@@ -4220,7 +4559,7 @@
           <w:lang w:val="en-US"/>
         </w:rPr>
       </w:pPr>
-      <w:bookmarkStart w:id="10" w:name="_Toc146398572"/>
+      <w:bookmarkStart w:id="11" w:name="_Toc146472942"/>
       <w:r>
         <w:rPr>
           <w:lang w:val="en-US"/>
@@ -4228,17 +4567,27 @@
         <w:lastRenderedPageBreak/>
         <w:t>SQL Insert Statements:</w:t>
       </w:r>
-      <w:bookmarkEnd w:id="10"/>
-    </w:p>
-    <w:p>
-      <w:r>
-        <w:t>USE Project;</w:t>
-      </w:r>
-    </w:p>
-    <w:p>
-      <w:r>
-        <w:t>INSERT INTO College VALUES ('Liberal Arts College','123 Main Street Suite 400','(666) 123-4567');</w:t>
-      </w:r>
+      <w:bookmarkEnd w:id="11"/>
+    </w:p>
+    <w:p>
+      <w:r>
+        <w:t xml:space="preserve">USE </w:t>
+      </w:r>
+      <w:proofErr w:type="gramStart"/>
+      <w:r>
+        <w:t>Project;</w:t>
+      </w:r>
+      <w:proofErr w:type="gramEnd"/>
+    </w:p>
+    <w:p>
+      <w:r>
+        <w:t>INSERT INTO College VALUES ('Liberal Arts College','123 Main Street Suite 400','(666) 123-4567'</w:t>
+      </w:r>
+      <w:proofErr w:type="gramStart"/>
+      <w:r>
+        <w:t>);</w:t>
+      </w:r>
+      <w:proofErr w:type="gramEnd"/>
     </w:p>
     <w:p>
       <w:r>
@@ -4250,22 +4599,51 @@
       </w:r>
       <w:proofErr w:type="spellEnd"/>
       <w:r>
-        <w:t xml:space="preserve"> Suite 33','(666) 123-4567');</w:t>
-      </w:r>
-    </w:p>
-    <w:p>
-      <w:r>
-        <w:t>INSERT INTO College VALUES ('College of Engineering','789 Engineering Avenue  Room 101' ,'(666) 123-4567');</w:t>
-      </w:r>
-    </w:p>
-    <w:p>
-      <w:r>
-        <w:t>INSERT INTO College VALUES('Business College','321 Commerce Plaza Office 210','(666) 123-4567');</w:t>
-      </w:r>
-    </w:p>
-    <w:p>
-      <w:r>
-        <w:t xml:space="preserve">INSERT INTO College VALUES('Music Academy </w:t>
+        <w:t xml:space="preserve"> Suite 33','(666) 123-4567'</w:t>
+      </w:r>
+      <w:proofErr w:type="gramStart"/>
+      <w:r>
+        <w:t>);</w:t>
+      </w:r>
+      <w:proofErr w:type="gramEnd"/>
+    </w:p>
+    <w:p>
+      <w:r>
+        <w:t xml:space="preserve">INSERT INTO College VALUES ('College of Engineering','789 Engineering </w:t>
+      </w:r>
+      <w:proofErr w:type="gramStart"/>
+      <w:r>
+        <w:t>Avenue  Room</w:t>
+      </w:r>
+      <w:proofErr w:type="gramEnd"/>
+      <w:r>
+        <w:t xml:space="preserve"> 101' ,'(666) 123-4567');</w:t>
+      </w:r>
+    </w:p>
+    <w:p>
+      <w:r>
+        <w:t xml:space="preserve">INSERT INTO College </w:t>
+      </w:r>
+      <w:proofErr w:type="gramStart"/>
+      <w:r>
+        <w:t>VALUES(</w:t>
+      </w:r>
+      <w:proofErr w:type="gramEnd"/>
+      <w:r>
+        <w:t>'Business College','321 Commerce Plaza Office 210','(666) 123-4567');</w:t>
+      </w:r>
+    </w:p>
+    <w:p>
+      <w:r>
+        <w:t xml:space="preserve">INSERT INTO College </w:t>
+      </w:r>
+      <w:proofErr w:type="gramStart"/>
+      <w:r>
+        <w:t>VALUES(</w:t>
+      </w:r>
+      <w:proofErr w:type="gramEnd"/>
+      <w:r>
+        <w:t xml:space="preserve">'Music Academy </w:t>
       </w:r>
       <w:proofErr w:type="spellStart"/>
       <w:r>
@@ -4326,10 +4704,12 @@
         <w:t xml:space="preserve">, </w:t>
       </w:r>
       <w:proofErr w:type="spellStart"/>
+      <w:proofErr w:type="gramStart"/>
       <w:r>
         <w:t>CollegeCName,InstructorId</w:t>
       </w:r>
       <w:proofErr w:type="spellEnd"/>
+      <w:proofErr w:type="gramEnd"/>
       <w:r>
         <w:t xml:space="preserve">) VALUES ('Art', 300, 'Arts Building, Room 300', '(555) 555-1234', '1888-08-10', 'Liberal Arts </w:t>
       </w:r>
@@ -4348,6 +4728,50 @@
       </w:r>
       <w:proofErr w:type="spellStart"/>
       <w:r>
+        <w:t>College</w:t>
+      </w:r>
+      <w:proofErr w:type="gramStart"/>
+      <w:r>
+        <w:t>',null</w:t>
+      </w:r>
+      <w:proofErr w:type="spellEnd"/>
+      <w:proofErr w:type="gramEnd"/>
+      <w:r>
+        <w:t>);</w:t>
+      </w:r>
+    </w:p>
+    <w:p>
+      <w:r>
+        <w:t xml:space="preserve">INSERT INTO Dept VALUES ('Computer Science', 200, 'Engineering Building, Room 203', '(555) 123-4567', '1990-01-01', 'College of </w:t>
+      </w:r>
+      <w:proofErr w:type="spellStart"/>
+      <w:r>
+        <w:t>Engineering</w:t>
+      </w:r>
+      <w:proofErr w:type="gramStart"/>
+      <w:r>
+        <w:t>',null</w:t>
+      </w:r>
+      <w:proofErr w:type="spellEnd"/>
+      <w:proofErr w:type="gramEnd"/>
+      <w:r>
+        <w:t>);</w:t>
+      </w:r>
+    </w:p>
+    <w:p>
+      <w:r>
+        <w:t xml:space="preserve"> INSERT INTO Dept </w:t>
+      </w:r>
+      <w:proofErr w:type="gramStart"/>
+      <w:r>
+        <w:t>VALUES(</w:t>
+      </w:r>
+      <w:proofErr w:type="gramEnd"/>
+      <w:r>
+        <w:t xml:space="preserve">'Business Administration', 400, 'Business Building, Office 301', '(555) 123-4567', '2023-08-25', 'Business </w:t>
+      </w:r>
+      <w:proofErr w:type="spellStart"/>
+      <w:r>
         <w:t>College',null</w:t>
       </w:r>
       <w:proofErr w:type="spellEnd"/>
@@ -4357,52 +4781,384 @@
     </w:p>
     <w:p>
       <w:r>
-        <w:t xml:space="preserve">INSERT INTO Dept VALUES ('Computer Science', 200, 'Engineering Building, Room 203', '(555) 123-4567', '1990-01-01', 'College of </w:t>
-      </w:r>
-      <w:proofErr w:type="spellStart"/>
-      <w:r>
-        <w:t>Engineering',null</w:t>
-      </w:r>
-      <w:proofErr w:type="spellEnd"/>
+        <w:t xml:space="preserve">INSERT INTO Dept </w:t>
+      </w:r>
+      <w:proofErr w:type="gramStart"/>
+      <w:r>
+        <w:t>VALUES(</w:t>
+      </w:r>
+      <w:proofErr w:type="gramEnd"/>
+      <w:r>
+        <w:t>'Computer Engineering', 500, 'Engineering Building Room 204', '(555) 123-4567', '1990-01-01', 'College of Engineering', null);</w:t>
+      </w:r>
+    </w:p>
+    <w:p>
+      <w:r>
+        <w:t xml:space="preserve">INSERT INTO Dept </w:t>
+      </w:r>
+      <w:proofErr w:type="gramStart"/>
+      <w:r>
+        <w:t>VALUES(</w:t>
+      </w:r>
+      <w:proofErr w:type="gramEnd"/>
+      <w:r>
+        <w:t>'Instrumental Department', 600, 'Musical Building, Room 204', '(555) 123-4567', '1990-01-01', 'Music Academy College', null);</w:t>
+      </w:r>
+    </w:p>
+    <w:p>
+      <w:r>
+        <w:t>_____________________________________________________________________________</w:t>
+      </w:r>
+    </w:p>
+    <w:p>
+      <w:r>
+        <w:t>INSERT INTO Instructor (</w:t>
+      </w:r>
+      <w:proofErr w:type="gramStart"/>
+      <w:r>
+        <w:t>Id ,</w:t>
+      </w:r>
+      <w:proofErr w:type="spellStart"/>
+      <w:r>
+        <w:t>IRank</w:t>
+      </w:r>
+      <w:proofErr w:type="spellEnd"/>
+      <w:proofErr w:type="gramEnd"/>
+      <w:r>
+        <w:t xml:space="preserve"> ,</w:t>
+      </w:r>
+      <w:proofErr w:type="spellStart"/>
+      <w:r>
+        <w:t>IName</w:t>
+      </w:r>
+      <w:proofErr w:type="spellEnd"/>
+      <w:r>
+        <w:t xml:space="preserve"> ,</w:t>
+      </w:r>
+      <w:proofErr w:type="spellStart"/>
+      <w:r>
+        <w:t>IPhone</w:t>
+      </w:r>
+      <w:proofErr w:type="spellEnd"/>
+      <w:r>
+        <w:t xml:space="preserve"> ,</w:t>
+      </w:r>
+      <w:proofErr w:type="spellStart"/>
+      <w:r>
+        <w:t>IOfficee</w:t>
+      </w:r>
+      <w:proofErr w:type="spellEnd"/>
+      <w:r>
+        <w:t xml:space="preserve"> ,</w:t>
+      </w:r>
+      <w:proofErr w:type="spellStart"/>
+      <w:r>
+        <w:t>CollegeCname</w:t>
+      </w:r>
+      <w:proofErr w:type="spellEnd"/>
+      <w:r>
+        <w:t xml:space="preserve"> ,</w:t>
+      </w:r>
+      <w:proofErr w:type="spellStart"/>
+      <w:r>
+        <w:t>DeptDCode</w:t>
+      </w:r>
+      <w:proofErr w:type="spellEnd"/>
+      <w:r>
+        <w:t xml:space="preserve"> ,</w:t>
+      </w:r>
+      <w:proofErr w:type="spellStart"/>
+      <w:r>
+        <w:t>DeptDName</w:t>
+      </w:r>
+      <w:proofErr w:type="spellEnd"/>
+      <w:r>
+        <w:t xml:space="preserve"> )</w:t>
+      </w:r>
+    </w:p>
+    <w:p>
+      <w:proofErr w:type="gramStart"/>
+      <w:r>
+        <w:t>VALUES(</w:t>
+      </w:r>
+      <w:proofErr w:type="gramEnd"/>
+      <w:r>
+        <w:t>1,1,'Omar Ahmed','(999) 4444 1234','(666) 123-4567','College of Engineering',200,'Computer Science');</w:t>
+      </w:r>
+    </w:p>
+    <w:p>
+      <w:r>
+        <w:t xml:space="preserve">INSERT INTO Instructor </w:t>
+      </w:r>
+      <w:proofErr w:type="gramStart"/>
+      <w:r>
+        <w:t>VALUES(</w:t>
+      </w:r>
+      <w:proofErr w:type="gramEnd"/>
+      <w:r>
+        <w:t>2,2,'Noora Mohammed','(999) 4444 1234','(666) 123-4567','Health and Wellness College',100,'Nursing');</w:t>
+      </w:r>
+    </w:p>
+    <w:p>
+      <w:r>
+        <w:t xml:space="preserve">INSERT INTO Instructor </w:t>
+      </w:r>
+      <w:proofErr w:type="gramStart"/>
+      <w:r>
+        <w:t>VALUES(</w:t>
+      </w:r>
+      <w:proofErr w:type="gramEnd"/>
+      <w:r>
+        <w:t>3,3,'Saad Abdulla','(999) 4444 1234','(666) 123-4567','Liberal Arts College',300,'Art');</w:t>
+      </w:r>
+    </w:p>
+    <w:p>
+      <w:r>
+        <w:t xml:space="preserve">INSERT INTO Instructor </w:t>
+      </w:r>
+      <w:proofErr w:type="gramStart"/>
+      <w:r>
+        <w:t>VALUES(</w:t>
+      </w:r>
+      <w:proofErr w:type="gramEnd"/>
+      <w:r>
+        <w:t>4, 4, 'Mariam Nasser', '(999) 4444 1234', '(666) 123-4567', 'College of Engineering', 500, 'Computer Engineering');</w:t>
+      </w:r>
+    </w:p>
+    <w:p>
+      <w:r>
+        <w:lastRenderedPageBreak/>
+        <w:t xml:space="preserve">INSERT INTO Instructor </w:t>
+      </w:r>
+      <w:proofErr w:type="gramStart"/>
+      <w:r>
+        <w:t>VALUES(</w:t>
+      </w:r>
+      <w:proofErr w:type="gramEnd"/>
+      <w:r>
+        <w:t>5, 4, 'Noor Kareem', '(999) 4444 1234', '(666) 123-4567', 'Music Academy College', 600, 'Instrumental Department');</w:t>
+      </w:r>
+    </w:p>
+    <w:p>
+      <w:r>
+        <w:t>_____________________________________________________________________________________</w:t>
+      </w:r>
+    </w:p>
+    <w:p/>
+    <w:p>
+      <w:r>
+        <w:t xml:space="preserve">UPDATE Dept SET </w:t>
+      </w:r>
+      <w:proofErr w:type="spellStart"/>
+      <w:r>
+        <w:t>InstructorId</w:t>
+      </w:r>
+      <w:proofErr w:type="spellEnd"/>
+      <w:r>
+        <w:t xml:space="preserve"> = 1 WHERE </w:t>
+      </w:r>
+      <w:proofErr w:type="spellStart"/>
+      <w:r>
+        <w:t>DCode</w:t>
+      </w:r>
+      <w:proofErr w:type="spellEnd"/>
+      <w:r>
+        <w:t xml:space="preserve"> = 300 LIMIT </w:t>
+      </w:r>
+      <w:proofErr w:type="gramStart"/>
+      <w:r>
+        <w:t>1;</w:t>
+      </w:r>
+      <w:proofErr w:type="gramEnd"/>
+    </w:p>
+    <w:p>
+      <w:r>
+        <w:t xml:space="preserve">UPDATE Dept SET </w:t>
+      </w:r>
+      <w:proofErr w:type="spellStart"/>
+      <w:r>
+        <w:t>InstructorId</w:t>
+      </w:r>
+      <w:proofErr w:type="spellEnd"/>
+      <w:r>
+        <w:t xml:space="preserve"> = 3 WHERE </w:t>
+      </w:r>
+      <w:proofErr w:type="spellStart"/>
+      <w:r>
+        <w:t>DCode</w:t>
+      </w:r>
+      <w:proofErr w:type="spellEnd"/>
+      <w:r>
+        <w:t xml:space="preserve"> = 200 LIMIT </w:t>
+      </w:r>
+      <w:proofErr w:type="gramStart"/>
+      <w:r>
+        <w:t>1;</w:t>
+      </w:r>
+      <w:proofErr w:type="gramEnd"/>
+    </w:p>
+    <w:p>
+      <w:r>
+        <w:t xml:space="preserve">UPDATE Dept SET </w:t>
+      </w:r>
+      <w:proofErr w:type="spellStart"/>
+      <w:r>
+        <w:t>InstructorId</w:t>
+      </w:r>
+      <w:proofErr w:type="spellEnd"/>
+      <w:r>
+        <w:t xml:space="preserve"> = 2 WHERE </w:t>
+      </w:r>
+      <w:proofErr w:type="spellStart"/>
+      <w:r>
+        <w:t>DCode</w:t>
+      </w:r>
+      <w:proofErr w:type="spellEnd"/>
+      <w:r>
+        <w:t xml:space="preserve"> = 100 LIMIT </w:t>
+      </w:r>
+      <w:proofErr w:type="gramStart"/>
+      <w:r>
+        <w:t>1;</w:t>
+      </w:r>
+      <w:proofErr w:type="gramEnd"/>
+    </w:p>
+    <w:p>
+      <w:r>
+        <w:t xml:space="preserve"> UPDATE Dept SET </w:t>
+      </w:r>
+      <w:proofErr w:type="spellStart"/>
+      <w:r>
+        <w:t>InstructorId</w:t>
+      </w:r>
+      <w:proofErr w:type="spellEnd"/>
+      <w:r>
+        <w:t xml:space="preserve"> = 4 WHERE </w:t>
+      </w:r>
+      <w:proofErr w:type="spellStart"/>
+      <w:r>
+        <w:t>DCode</w:t>
+      </w:r>
+      <w:proofErr w:type="spellEnd"/>
+      <w:r>
+        <w:t xml:space="preserve"> = 500 LIMIT </w:t>
+      </w:r>
+      <w:proofErr w:type="gramStart"/>
+      <w:r>
+        <w:t>1;</w:t>
+      </w:r>
+      <w:proofErr w:type="gramEnd"/>
+    </w:p>
+    <w:p>
+      <w:r>
+        <w:t xml:space="preserve">UPDATE Dept SET </w:t>
+      </w:r>
+      <w:proofErr w:type="spellStart"/>
+      <w:r>
+        <w:t>InstructorId</w:t>
+      </w:r>
+      <w:proofErr w:type="spellEnd"/>
+      <w:r>
+        <w:t xml:space="preserve"> = 5 WHERE </w:t>
+      </w:r>
+      <w:proofErr w:type="spellStart"/>
+      <w:r>
+        <w:t>DCode</w:t>
+      </w:r>
+      <w:proofErr w:type="spellEnd"/>
+      <w:r>
+        <w:t xml:space="preserve"> = 600 LIMIT </w:t>
+      </w:r>
+      <w:proofErr w:type="gramStart"/>
+      <w:r>
+        <w:t>1;</w:t>
+      </w:r>
+      <w:proofErr w:type="gramEnd"/>
+    </w:p>
+    <w:p>
+      <w:r>
+        <w:t>__________________________________________________________________________________</w:t>
+      </w:r>
+    </w:p>
+    <w:p/>
+    <w:p>
+      <w:r>
+        <w:t xml:space="preserve">INSERT INTO Course VALUES (255,'OOP',3,1,'OOP is a programming paradigm that is widely used in software </w:t>
+      </w:r>
+      <w:proofErr w:type="spellStart"/>
+      <w:r>
+        <w:t>development','Computer</w:t>
+      </w:r>
+      <w:proofErr w:type="spellEnd"/>
+      <w:r>
+        <w:t xml:space="preserve"> Science',200</w:t>
+      </w:r>
+      <w:proofErr w:type="gramStart"/>
       <w:r>
         <w:t>);</w:t>
       </w:r>
-    </w:p>
-    <w:p>
-      <w:r>
-        <w:t xml:space="preserve"> INSERT INTO Dept VALUES('Business Administration', 400, 'Business Building, Office 301', '(555) 123-4567', '2023-08-25', 'Business </w:t>
-      </w:r>
-      <w:proofErr w:type="spellStart"/>
-      <w:r>
-        <w:t>College',null</w:t>
-      </w:r>
-      <w:proofErr w:type="spellEnd"/>
+      <w:proofErr w:type="gramEnd"/>
+    </w:p>
+    <w:p>
+      <w:r>
+        <w:t>INSERT INTO Course VALUES (355,'Art History',3,2,'focuses on the history of art, art movements, and the critical analysis of art','Art',300</w:t>
+      </w:r>
+      <w:proofErr w:type="gramStart"/>
       <w:r>
         <w:t>);</w:t>
       </w:r>
-    </w:p>
-    <w:p>
-      <w:r>
-        <w:t>INSERT INTO Dept VALUES('Computer Engineering', 500, 'Engineering Building Room 204', '(555) 123-4567', '1990-01-01', 'College of Engineering', null);</w:t>
-      </w:r>
-    </w:p>
-    <w:p>
-      <w:r>
-        <w:t>INSERT INTO Dept VALUES('Instrumental Department', 600, 'Musical Building, Room 204', '(555) 123-4567', '1990-01-01', 'Music Academy College', null);</w:t>
-      </w:r>
-    </w:p>
-    <w:p>
-      <w:r>
-        <w:t>_____________________________________________________________________________</w:t>
-      </w:r>
-    </w:p>
-    <w:p>
-      <w:r>
-        <w:t>INSERT INTO Instructor (Id ,</w:t>
-      </w:r>
-      <w:proofErr w:type="spellStart"/>
-      <w:r>
-        <w:t>IRank</w:t>
+      <w:proofErr w:type="gramEnd"/>
+    </w:p>
+    <w:p>
+      <w:r>
+        <w:t>INSERT INTO Course VALUES (155,'Public Health',3,1,'related to public health principles, epidemiology, health policy, and disease prevention','Nursing',100</w:t>
+      </w:r>
+      <w:proofErr w:type="gramStart"/>
+      <w:r>
+        <w:t>);</w:t>
+      </w:r>
+      <w:proofErr w:type="gramEnd"/>
+    </w:p>
+    <w:p>
+      <w:r>
+        <w:t xml:space="preserve">INSERT INTO Course </w:t>
+      </w:r>
+      <w:proofErr w:type="gramStart"/>
+      <w:r>
+        <w:t>VALUES(</w:t>
+      </w:r>
+      <w:proofErr w:type="gramEnd"/>
+      <w:r>
+        <w:t>119,'Programming Concepts',3,1, 'Programming Concepts course is a foundation for programming', 'Computer Engineering',500);</w:t>
+      </w:r>
+    </w:p>
+    <w:p>
+      <w:r>
+        <w:t xml:space="preserve">INSERT INTO Course </w:t>
+      </w:r>
+      <w:proofErr w:type="gramStart"/>
+      <w:r>
+        <w:t>VALUES(</w:t>
+      </w:r>
+      <w:proofErr w:type="gramEnd"/>
+      <w:r>
+        <w:t>455,' Marketing and Sales',3,4,'marketing strategies, market research, product development, branding', 'Business Administration',400);</w:t>
+      </w:r>
+    </w:p>
+    <w:p>
+      <w:r>
+        <w:t>_____________________________________________________________________________________</w:t>
+      </w:r>
+    </w:p>
+    <w:p/>
+    <w:p>
+      <w:r>
+        <w:t>INSERT INTO Student (</w:t>
+      </w:r>
+      <w:proofErr w:type="spellStart"/>
+      <w:proofErr w:type="gramStart"/>
+      <w:r>
+        <w:t>SId</w:t>
       </w:r>
       <w:proofErr w:type="spellEnd"/>
       <w:r>
@@ -4410,7 +5166,11 @@
       </w:r>
       <w:proofErr w:type="spellStart"/>
       <w:r>
-        <w:t>IName</w:t>
+        <w:t>MName</w:t>
+      </w:r>
+      <w:proofErr w:type="gramEnd"/>
+      <w:r>
+        <w:t>,FName</w:t>
       </w:r>
       <w:proofErr w:type="spellEnd"/>
       <w:r>
@@ -4418,7 +5178,15 @@
       </w:r>
       <w:proofErr w:type="spellStart"/>
       <w:r>
-        <w:t>IPhone</w:t>
+        <w:t>LName</w:t>
+      </w:r>
+      <w:proofErr w:type="spellEnd"/>
+      <w:r>
+        <w:t xml:space="preserve"> ,Phone ,Major ,DOB ,</w:t>
+      </w:r>
+      <w:proofErr w:type="spellStart"/>
+      <w:r>
+        <w:t>DeptDName</w:t>
       </w:r>
       <w:proofErr w:type="spellEnd"/>
       <w:r>
@@ -4426,7 +5194,39 @@
       </w:r>
       <w:proofErr w:type="spellStart"/>
       <w:r>
-        <w:t>IOfficee</w:t>
+        <w:t>DeptDCode</w:t>
+      </w:r>
+      <w:proofErr w:type="spellEnd"/>
+      <w:r>
+        <w:t xml:space="preserve"> )</w:t>
+      </w:r>
+    </w:p>
+    <w:p>
+      <w:r>
+        <w:t xml:space="preserve">VALUES (1,'Abdullah','Hissa','AL </w:t>
+      </w:r>
+      <w:proofErr w:type="spellStart"/>
+      <w:r>
+        <w:t>Muhannadi</w:t>
+      </w:r>
+      <w:proofErr w:type="spellEnd"/>
+      <w:r>
+        <w:t>','(666) 123-4567','Computer Science','2001-12-02','Computer Science',200</w:t>
+      </w:r>
+      <w:proofErr w:type="gramStart"/>
+      <w:r>
+        <w:t>);</w:t>
+      </w:r>
+      <w:proofErr w:type="gramEnd"/>
+    </w:p>
+    <w:p>
+      <w:r>
+        <w:t>INSERT INTO Student (</w:t>
+      </w:r>
+      <w:proofErr w:type="spellStart"/>
+      <w:proofErr w:type="gramStart"/>
+      <w:r>
+        <w:t>SId</w:t>
       </w:r>
       <w:proofErr w:type="spellEnd"/>
       <w:r>
@@ -4434,7 +5234,11 @@
       </w:r>
       <w:proofErr w:type="spellStart"/>
       <w:r>
-        <w:t>CollegeCname</w:t>
+        <w:t>MName</w:t>
+      </w:r>
+      <w:proofErr w:type="gramEnd"/>
+      <w:r>
+        <w:t>,FName</w:t>
       </w:r>
       <w:proofErr w:type="spellEnd"/>
       <w:r>
@@ -4442,360 +5246,98 @@
       </w:r>
       <w:proofErr w:type="spellStart"/>
       <w:r>
+        <w:t>LName</w:t>
+      </w:r>
+      <w:proofErr w:type="spellEnd"/>
+      <w:r>
+        <w:t xml:space="preserve"> ,Phone ,Major ,DOB ,</w:t>
+      </w:r>
+      <w:proofErr w:type="spellStart"/>
+      <w:r>
+        <w:t>DeptDName</w:t>
+      </w:r>
+      <w:proofErr w:type="spellEnd"/>
+      <w:r>
+        <w:t xml:space="preserve"> ,</w:t>
+      </w:r>
+      <w:proofErr w:type="spellStart"/>
+      <w:r>
         <w:t>DeptDCode</w:t>
       </w:r>
       <w:proofErr w:type="spellEnd"/>
       <w:r>
+        <w:t xml:space="preserve"> )</w:t>
+      </w:r>
+    </w:p>
+    <w:p>
+      <w:r>
+        <w:t>VALUES (2,'Muhanad','Aya ','Hassan','(666) 123-4567','Computer Science','2001-04-01','Computer Science',200</w:t>
+      </w:r>
+      <w:proofErr w:type="gramStart"/>
+      <w:r>
+        <w:t>);</w:t>
+      </w:r>
+      <w:proofErr w:type="gramEnd"/>
+    </w:p>
+    <w:p>
+      <w:r>
+        <w:t>INSERT INTO Student (</w:t>
+      </w:r>
+      <w:proofErr w:type="spellStart"/>
+      <w:proofErr w:type="gramStart"/>
+      <w:r>
+        <w:t>SId</w:t>
+      </w:r>
+      <w:proofErr w:type="spellEnd"/>
+      <w:r>
         <w:t xml:space="preserve"> ,</w:t>
       </w:r>
       <w:proofErr w:type="spellStart"/>
       <w:r>
+        <w:t>MName</w:t>
+      </w:r>
+      <w:proofErr w:type="gramEnd"/>
+      <w:r>
+        <w:t>,FName</w:t>
+      </w:r>
+      <w:proofErr w:type="spellEnd"/>
+      <w:r>
+        <w:t xml:space="preserve"> ,</w:t>
+      </w:r>
+      <w:proofErr w:type="spellStart"/>
+      <w:r>
+        <w:t>LName</w:t>
+      </w:r>
+      <w:proofErr w:type="spellEnd"/>
+      <w:r>
+        <w:t xml:space="preserve"> ,Phone ,Major ,DOB ,</w:t>
+      </w:r>
+      <w:proofErr w:type="spellStart"/>
+      <w:r>
         <w:t>DeptDName</w:t>
       </w:r>
       <w:proofErr w:type="spellEnd"/>
       <w:r>
+        <w:t xml:space="preserve"> ,</w:t>
+      </w:r>
+      <w:proofErr w:type="spellStart"/>
+      <w:r>
+        <w:t>DeptDCode</w:t>
+      </w:r>
+      <w:proofErr w:type="spellEnd"/>
+      <w:r>
         <w:t xml:space="preserve"> )</w:t>
       </w:r>
     </w:p>
     <w:p>
       <w:r>
-        <w:t>VALUES(1,1,'Omar Ahmed','(999) 4444 1234','(666) 123-4567','College of Engineering',200,'Computer Science');</w:t>
-      </w:r>
-    </w:p>
-    <w:p>
-      <w:r>
-        <w:t>INSERT INTO Instructor VALUES(2,2,'Noora Mohammed','(999) 4444 1234','(666) 123-4567','Health and Wellness College',100,'Nursing');</w:t>
-      </w:r>
-    </w:p>
-    <w:p>
-      <w:r>
-        <w:t>INSERT INTO Instructor VALUES(3,3,'Saad Abdulla','(999) 4444 1234','(666) 123-4567','Liberal Arts College',300,'Art');</w:t>
-      </w:r>
-    </w:p>
-    <w:p>
-      <w:r>
-        <w:t>INSERT INTO Instructor VALUES(4, 4, 'Mariam Nasser', '(999) 4444 1234', '(666) 123-4567', 'College of Engineering', 500, 'Computer Engineering');</w:t>
-      </w:r>
-    </w:p>
-    <w:p>
-      <w:r>
-        <w:lastRenderedPageBreak/>
-        <w:t>INSERT INTO Instructor VALUES(5, 4, 'Noor Kareem', '(999) 4444 1234', '(666) 123-4567', 'Music Academy College', 600, 'Instrumental Department');</w:t>
-      </w:r>
-    </w:p>
-    <w:p>
-      <w:r>
-        <w:t>_____________________________________________________________________________________</w:t>
-      </w:r>
-    </w:p>
-    <w:p/>
-    <w:p>
-      <w:r>
-        <w:t xml:space="preserve">UPDATE Dept SET </w:t>
-      </w:r>
-      <w:proofErr w:type="spellStart"/>
-      <w:r>
-        <w:t>InstructorId</w:t>
-      </w:r>
-      <w:proofErr w:type="spellEnd"/>
-      <w:r>
-        <w:t xml:space="preserve"> = 1 WHERE </w:t>
-      </w:r>
-      <w:proofErr w:type="spellStart"/>
-      <w:r>
-        <w:t>DCode</w:t>
-      </w:r>
-      <w:proofErr w:type="spellEnd"/>
-      <w:r>
-        <w:t xml:space="preserve"> = 300 LIMIT 1;</w:t>
-      </w:r>
-    </w:p>
-    <w:p>
-      <w:r>
-        <w:t xml:space="preserve">UPDATE Dept SET </w:t>
-      </w:r>
-      <w:proofErr w:type="spellStart"/>
-      <w:r>
-        <w:t>InstructorId</w:t>
-      </w:r>
-      <w:proofErr w:type="spellEnd"/>
-      <w:r>
-        <w:t xml:space="preserve"> = 3 WHERE </w:t>
-      </w:r>
-      <w:proofErr w:type="spellStart"/>
-      <w:r>
-        <w:t>DCode</w:t>
-      </w:r>
-      <w:proofErr w:type="spellEnd"/>
-      <w:r>
-        <w:t xml:space="preserve"> = 200 LIMIT 1;</w:t>
-      </w:r>
-    </w:p>
-    <w:p>
-      <w:r>
-        <w:t xml:space="preserve">UPDATE Dept SET </w:t>
-      </w:r>
-      <w:proofErr w:type="spellStart"/>
-      <w:r>
-        <w:t>InstructorId</w:t>
-      </w:r>
-      <w:proofErr w:type="spellEnd"/>
-      <w:r>
-        <w:t xml:space="preserve"> = 2 WHERE </w:t>
-      </w:r>
-      <w:proofErr w:type="spellStart"/>
-      <w:r>
-        <w:t>DCode</w:t>
-      </w:r>
-      <w:proofErr w:type="spellEnd"/>
-      <w:r>
-        <w:t xml:space="preserve"> = 100 LIMIT 1;</w:t>
-      </w:r>
-    </w:p>
-    <w:p>
-      <w:r>
-        <w:t xml:space="preserve"> UPDATE Dept SET </w:t>
-      </w:r>
-      <w:proofErr w:type="spellStart"/>
-      <w:r>
-        <w:t>InstructorId</w:t>
-      </w:r>
-      <w:proofErr w:type="spellEnd"/>
-      <w:r>
-        <w:t xml:space="preserve"> = 4 WHERE </w:t>
-      </w:r>
-      <w:proofErr w:type="spellStart"/>
-      <w:r>
-        <w:t>DCode</w:t>
-      </w:r>
-      <w:proofErr w:type="spellEnd"/>
-      <w:r>
-        <w:t xml:space="preserve"> = 500 LIMIT 1;</w:t>
-      </w:r>
-    </w:p>
-    <w:p>
-      <w:r>
-        <w:t xml:space="preserve">UPDATE Dept SET </w:t>
-      </w:r>
-      <w:proofErr w:type="spellStart"/>
-      <w:r>
-        <w:t>InstructorId</w:t>
-      </w:r>
-      <w:proofErr w:type="spellEnd"/>
-      <w:r>
-        <w:t xml:space="preserve"> = 5 WHERE </w:t>
-      </w:r>
-      <w:proofErr w:type="spellStart"/>
-      <w:r>
-        <w:t>DCode</w:t>
-      </w:r>
-      <w:proofErr w:type="spellEnd"/>
-      <w:r>
-        <w:t xml:space="preserve"> = 600 LIMIT 1;</w:t>
-      </w:r>
-    </w:p>
-    <w:p>
-      <w:r>
-        <w:t>__________________________________________________________________________________</w:t>
-      </w:r>
-    </w:p>
-    <w:p/>
-    <w:p>
-      <w:r>
-        <w:t xml:space="preserve">INSERT INTO Course VALUES (255,'OOP',3,1,'OOP is a programming paradigm that is widely used in software </w:t>
-      </w:r>
-      <w:proofErr w:type="spellStart"/>
-      <w:r>
-        <w:t>development','Computer</w:t>
-      </w:r>
-      <w:proofErr w:type="spellEnd"/>
-      <w:r>
-        <w:t xml:space="preserve"> Science',200);</w:t>
-      </w:r>
-    </w:p>
-    <w:p>
-      <w:r>
-        <w:t>INSERT INTO Course VALUES (355,'Art History',3,2,'focuses on the history of art, art movements, and the critical analysis of art','Art',300);</w:t>
-      </w:r>
-    </w:p>
-    <w:p>
-      <w:r>
-        <w:t>INSERT INTO Course VALUES (155,'Public Health',3,1,'related to public health principles, epidemiology, health policy, and disease prevention','Nursing',100);</w:t>
-      </w:r>
-    </w:p>
-    <w:p>
-      <w:r>
-        <w:t>INSERT INTO Course VALUES(119,'Programming Concepts',3,1, 'Programming Concepts course is a foundation for programming', 'Computer Engineering',500);</w:t>
-      </w:r>
-    </w:p>
-    <w:p>
-      <w:r>
-        <w:t>INSERT INTO Course VALUES(455,' Marketing and Sales',3,4,'marketing strategies, market research, product development, branding', 'Business Administration',400);</w:t>
-      </w:r>
-    </w:p>
-    <w:p>
-      <w:r>
-        <w:t>_____________________________________________________________________________________</w:t>
-      </w:r>
-    </w:p>
-    <w:p/>
-    <w:p>
-      <w:r>
-        <w:t>INSERT INTO Student (</w:t>
-      </w:r>
-      <w:proofErr w:type="spellStart"/>
-      <w:r>
-        <w:t>SId</w:t>
-      </w:r>
-      <w:proofErr w:type="spellEnd"/>
-      <w:r>
-        <w:t xml:space="preserve"> ,</w:t>
-      </w:r>
-      <w:proofErr w:type="spellStart"/>
-      <w:r>
-        <w:t>MName,FName</w:t>
-      </w:r>
-      <w:proofErr w:type="spellEnd"/>
-      <w:r>
-        <w:t xml:space="preserve"> ,</w:t>
-      </w:r>
-      <w:proofErr w:type="spellStart"/>
-      <w:r>
-        <w:t>LName</w:t>
-      </w:r>
-      <w:proofErr w:type="spellEnd"/>
-      <w:r>
-        <w:t xml:space="preserve"> ,Phone ,Major ,DOB ,</w:t>
-      </w:r>
-      <w:proofErr w:type="spellStart"/>
-      <w:r>
-        <w:t>DeptDName</w:t>
-      </w:r>
-      <w:proofErr w:type="spellEnd"/>
-      <w:r>
-        <w:t xml:space="preserve"> ,</w:t>
-      </w:r>
-      <w:proofErr w:type="spellStart"/>
-      <w:r>
-        <w:t>DeptDCode</w:t>
-      </w:r>
-      <w:proofErr w:type="spellEnd"/>
-      <w:r>
-        <w:t xml:space="preserve"> )</w:t>
-      </w:r>
-    </w:p>
-    <w:p>
-      <w:r>
-        <w:t xml:space="preserve">VALUES (1,'Abdullah','Hissa','AL </w:t>
-      </w:r>
-      <w:proofErr w:type="spellStart"/>
-      <w:r>
-        <w:t>Muhannadi</w:t>
-      </w:r>
-      <w:proofErr w:type="spellEnd"/>
-      <w:r>
-        <w:t>','(666) 123-4567','Computer Science','2001-12-02','Computer Science',200);</w:t>
-      </w:r>
-    </w:p>
-    <w:p>
-      <w:r>
-        <w:t>INSERT INTO Student (</w:t>
-      </w:r>
-      <w:proofErr w:type="spellStart"/>
-      <w:r>
-        <w:t>SId</w:t>
-      </w:r>
-      <w:proofErr w:type="spellEnd"/>
-      <w:r>
-        <w:t xml:space="preserve"> ,</w:t>
-      </w:r>
-      <w:proofErr w:type="spellStart"/>
-      <w:r>
-        <w:t>MName,FName</w:t>
-      </w:r>
-      <w:proofErr w:type="spellEnd"/>
-      <w:r>
-        <w:t xml:space="preserve"> ,</w:t>
-      </w:r>
-      <w:proofErr w:type="spellStart"/>
-      <w:r>
-        <w:t>LName</w:t>
-      </w:r>
-      <w:proofErr w:type="spellEnd"/>
-      <w:r>
-        <w:t xml:space="preserve"> ,Phone ,Major ,DOB ,</w:t>
-      </w:r>
-      <w:proofErr w:type="spellStart"/>
-      <w:r>
-        <w:t>DeptDName</w:t>
-      </w:r>
-      <w:proofErr w:type="spellEnd"/>
-      <w:r>
-        <w:t xml:space="preserve"> ,</w:t>
-      </w:r>
-      <w:proofErr w:type="spellStart"/>
-      <w:r>
-        <w:t>DeptDCode</w:t>
-      </w:r>
-      <w:proofErr w:type="spellEnd"/>
-      <w:r>
-        <w:t xml:space="preserve"> )</w:t>
-      </w:r>
-    </w:p>
-    <w:p>
-      <w:r>
-        <w:t>VALUES (2,'Muhanad','Aya ','Hassan','(666) 123-4567','Computer Science','2001-04-01','Computer Science',200);</w:t>
-      </w:r>
-    </w:p>
-    <w:p>
-      <w:r>
-        <w:t>INSERT INTO Student (</w:t>
-      </w:r>
-      <w:proofErr w:type="spellStart"/>
-      <w:r>
-        <w:t>SId</w:t>
-      </w:r>
-      <w:proofErr w:type="spellEnd"/>
-      <w:r>
-        <w:t xml:space="preserve"> ,</w:t>
-      </w:r>
-      <w:proofErr w:type="spellStart"/>
-      <w:r>
-        <w:t>MName,FName</w:t>
-      </w:r>
-      <w:proofErr w:type="spellEnd"/>
-      <w:r>
-        <w:t xml:space="preserve"> ,</w:t>
-      </w:r>
-      <w:proofErr w:type="spellStart"/>
-      <w:r>
-        <w:t>LName</w:t>
-      </w:r>
-      <w:proofErr w:type="spellEnd"/>
-      <w:r>
-        <w:t xml:space="preserve"> ,Phone ,Major ,DOB ,</w:t>
-      </w:r>
-      <w:proofErr w:type="spellStart"/>
-      <w:r>
-        <w:t>DeptDName</w:t>
-      </w:r>
-      <w:proofErr w:type="spellEnd"/>
-      <w:r>
-        <w:t xml:space="preserve"> ,</w:t>
-      </w:r>
-      <w:proofErr w:type="spellStart"/>
-      <w:r>
-        <w:t>DeptDCode</w:t>
-      </w:r>
-      <w:proofErr w:type="spellEnd"/>
-      <w:r>
-        <w:t xml:space="preserve"> )</w:t>
-      </w:r>
-    </w:p>
-    <w:p>
-      <w:r>
-        <w:t>VALUES (3,'Shady','Salma','Eletreby','(666) 123-4567','Computer Science','2000-06-01','Computer Science',200);</w:t>
-      </w:r>
+        <w:t>VALUES (3,'Shady','Salma','Eletreby','(666) 123-4567','Computer Science','2000-06-01','Computer Science',200</w:t>
+      </w:r>
+      <w:proofErr w:type="gramStart"/>
+      <w:r>
+        <w:t>);</w:t>
+      </w:r>
+      <w:proofErr w:type="gramEnd"/>
     </w:p>
     <w:p>
       <w:r>
@@ -4803,6 +5345,7 @@
         <w:t>INSERT INTO Student (</w:t>
       </w:r>
       <w:proofErr w:type="spellStart"/>
+      <w:proofErr w:type="gramStart"/>
       <w:r>
         <w:t>SId</w:t>
       </w:r>
@@ -4812,7 +5355,11 @@
       </w:r>
       <w:proofErr w:type="spellStart"/>
       <w:r>
-        <w:t>MName,FName</w:t>
+        <w:t>MName</w:t>
+      </w:r>
+      <w:proofErr w:type="gramEnd"/>
+      <w:r>
+        <w:t>,FName</w:t>
       </w:r>
       <w:proofErr w:type="spellEnd"/>
       <w:r>
@@ -4845,14 +5392,20 @@
     </w:p>
     <w:p>
       <w:r>
-        <w:t>VALUES (4,'Ahmed','Asma','Al Mannai','(666) 123-4567','Medical-Surgical Nursing','1999-07-01','Nursing',100);</w:t>
-      </w:r>
+        <w:t>VALUES (4,'Ahmed','Asma','Al Mannai','(666) 123-4567','Medical-Surgical Nursing','1999-07-01','Nursing',100</w:t>
+      </w:r>
+      <w:proofErr w:type="gramStart"/>
+      <w:r>
+        <w:t>);</w:t>
+      </w:r>
+      <w:proofErr w:type="gramEnd"/>
     </w:p>
     <w:p>
       <w:r>
         <w:t>INSERT INTO Student (</w:t>
       </w:r>
       <w:proofErr w:type="spellStart"/>
+      <w:proofErr w:type="gramStart"/>
       <w:r>
         <w:t>SId</w:t>
       </w:r>
@@ -4862,7 +5415,11 @@
       </w:r>
       <w:proofErr w:type="spellStart"/>
       <w:r>
-        <w:t>MName,FName</w:t>
+        <w:t>MName</w:t>
+      </w:r>
+      <w:proofErr w:type="gramEnd"/>
+      <w:r>
+        <w:t>,FName</w:t>
       </w:r>
       <w:proofErr w:type="spellEnd"/>
       <w:r>
@@ -4903,8 +5460,13 @@
       </w:r>
       <w:proofErr w:type="spellEnd"/>
       <w:r>
-        <w:t>','(666) 123-4567','Fine Arts','1998-09-14','Art',300);</w:t>
-      </w:r>
+        <w:t>','(666) 123-4567','Fine Arts','1998-09-14','Art',300</w:t>
+      </w:r>
+      <w:proofErr w:type="gramStart"/>
+      <w:r>
+        <w:t>);</w:t>
+      </w:r>
+      <w:proofErr w:type="gramEnd"/>
     </w:p>
     <w:p>
       <w:r>
@@ -4917,6 +5479,7 @@
         <w:t>INSERT INTO Section (</w:t>
       </w:r>
       <w:proofErr w:type="spellStart"/>
+      <w:proofErr w:type="gramStart"/>
       <w:r>
         <w:t>SecId</w:t>
       </w:r>
@@ -4929,6 +5492,7 @@
         <w:t>SecNo</w:t>
       </w:r>
       <w:proofErr w:type="spellEnd"/>
+      <w:proofErr w:type="gramEnd"/>
       <w:r>
         <w:t xml:space="preserve"> ,Sem ,Year ,</w:t>
       </w:r>
@@ -4966,28 +5530,65 @@
       </w:r>
     </w:p>
     <w:p>
-      <w:r>
-        <w:t>VALUES(10, 101, 'Fall', 2023, 203, 101, 'Science Hall', 155, 'Public Health', 2);</w:t>
-      </w:r>
-    </w:p>
-    <w:p>
-      <w:r>
-        <w:t>INSERT INTO Section VALUES(20, 201, 'Spring', 2023, 305, 100, 'Engineering Hall', 255, 'OOP', 1);</w:t>
-      </w:r>
-    </w:p>
-    <w:p>
-      <w:r>
-        <w:t>INSERT INTO Section VALUES(30, 301, 'Fall', 2022, 405, 99, 'Art Hall', 355, 'Art History', 3);</w:t>
-      </w:r>
-    </w:p>
-    <w:p>
-      <w:r>
-        <w:t>INSERT INTO Section VALUES(40, 401, 'Spring', 2022, 405, 100, 'Engineering Hall', 119, 'Programming Concepts', 4);</w:t>
-      </w:r>
-    </w:p>
-    <w:p>
-      <w:r>
-        <w:t xml:space="preserve"> INSERT INTO Section VALUES(50, 501, 'Spring', 2023, 505, 100, 'Engineering Hall', 255, 'OOP', 4);</w:t>
+      <w:proofErr w:type="gramStart"/>
+      <w:r>
+        <w:t>VALUES(</w:t>
+      </w:r>
+      <w:proofErr w:type="gramEnd"/>
+      <w:r>
+        <w:t>10, 101, 'Fall', 2023, 203, 101, 'Science Hall', 155, 'Public Health', 2);</w:t>
+      </w:r>
+    </w:p>
+    <w:p>
+      <w:r>
+        <w:t xml:space="preserve">INSERT INTO Section </w:t>
+      </w:r>
+      <w:proofErr w:type="gramStart"/>
+      <w:r>
+        <w:t>VALUES(</w:t>
+      </w:r>
+      <w:proofErr w:type="gramEnd"/>
+      <w:r>
+        <w:t>20, 201, 'Spring', 2023, 305, 100, 'Engineering Hall', 255, 'OOP', 1);</w:t>
+      </w:r>
+    </w:p>
+    <w:p>
+      <w:r>
+        <w:t xml:space="preserve">INSERT INTO Section </w:t>
+      </w:r>
+      <w:proofErr w:type="gramStart"/>
+      <w:r>
+        <w:t>VALUES(</w:t>
+      </w:r>
+      <w:proofErr w:type="gramEnd"/>
+      <w:r>
+        <w:t>30, 301, 'Fall', 2022, 405, 99, 'Art Hall', 355, 'Art History', 3);</w:t>
+      </w:r>
+    </w:p>
+    <w:p>
+      <w:r>
+        <w:t xml:space="preserve">INSERT INTO Section </w:t>
+      </w:r>
+      <w:proofErr w:type="gramStart"/>
+      <w:r>
+        <w:t>VALUES(</w:t>
+      </w:r>
+      <w:proofErr w:type="gramEnd"/>
+      <w:r>
+        <w:t>40, 401, 'Spring', 2022, 405, 100, 'Engineering Hall', 119, 'Programming Concepts', 4);</w:t>
+      </w:r>
+    </w:p>
+    <w:p>
+      <w:r>
+        <w:t xml:space="preserve"> INSERT INTO Section </w:t>
+      </w:r>
+      <w:proofErr w:type="gramStart"/>
+      <w:r>
+        <w:t>VALUES(</w:t>
+      </w:r>
+      <w:proofErr w:type="gramEnd"/>
+      <w:r>
+        <w:t>50, 501, 'Spring', 2023, 505, 100, 'Engineering Hall', 255, 'OOP', 4);</w:t>
       </w:r>
     </w:p>
     <w:p>
@@ -5008,12 +5609,17 @@
         <w:t xml:space="preserve"> (</w:t>
       </w:r>
       <w:proofErr w:type="spellStart"/>
+      <w:proofErr w:type="gramStart"/>
       <w:r>
         <w:t>SecId</w:t>
       </w:r>
       <w:proofErr w:type="spellEnd"/>
       <w:r>
-        <w:t xml:space="preserve"> ,Grade ,</w:t>
+        <w:t xml:space="preserve"> ,Grade</w:t>
+      </w:r>
+      <w:proofErr w:type="gramEnd"/>
+      <w:r>
+        <w:t xml:space="preserve"> ,</w:t>
       </w:r>
       <w:proofErr w:type="spellStart"/>
       <w:r>
@@ -5046,7 +5652,15 @@
       </w:r>
       <w:proofErr w:type="spellEnd"/>
       <w:r>
-        <w:t xml:space="preserve"> VALUES(20,</w:t>
+        <w:t xml:space="preserve"> </w:t>
+      </w:r>
+      <w:proofErr w:type="gramStart"/>
+      <w:r>
+        <w:t>VALUES(</w:t>
+      </w:r>
+      <w:proofErr w:type="gramEnd"/>
+      <w:r>
+        <w:t>20,</w:t>
       </w:r>
       <w:r>
         <w:t>C</w:t>
@@ -5065,7 +5679,15 @@
       </w:r>
       <w:proofErr w:type="spellEnd"/>
       <w:r>
-        <w:t xml:space="preserve"> VALUES(30,</w:t>
+        <w:t xml:space="preserve"> </w:t>
+      </w:r>
+      <w:proofErr w:type="gramStart"/>
+      <w:r>
+        <w:t>VALUES(</w:t>
+      </w:r>
+      <w:proofErr w:type="gramEnd"/>
+      <w:r>
+        <w:t>30,</w:t>
       </w:r>
       <w:r>
         <w:t>B</w:t>
@@ -5084,7 +5706,15 @@
       </w:r>
       <w:proofErr w:type="spellEnd"/>
       <w:r>
-        <w:t xml:space="preserve"> VALUES(40,</w:t>
+        <w:t xml:space="preserve"> </w:t>
+      </w:r>
+      <w:proofErr w:type="gramStart"/>
+      <w:r>
+        <w:t>VALUES(</w:t>
+      </w:r>
+      <w:proofErr w:type="gramEnd"/>
+      <w:r>
+        <w:t>40,</w:t>
       </w:r>
       <w:r>
         <w:t>D</w:t>
@@ -5103,7 +5733,15 @@
       </w:r>
       <w:proofErr w:type="spellEnd"/>
       <w:r>
-        <w:t xml:space="preserve"> VALUES(50,</w:t>
+        <w:t xml:space="preserve"> </w:t>
+      </w:r>
+      <w:proofErr w:type="gramStart"/>
+      <w:r>
+        <w:t>VALUES(</w:t>
+      </w:r>
+      <w:proofErr w:type="gramEnd"/>
+      <w:r>
+        <w:t>50,</w:t>
       </w:r>
       <w:r>
         <w:t>B</w:t>
@@ -5161,7 +5799,7 @@
           <w:lang w:val="en-US"/>
         </w:rPr>
       </w:pPr>
-      <w:bookmarkStart w:id="11" w:name="_Toc146398573"/>
+      <w:bookmarkStart w:id="12" w:name="_Toc146472943"/>
       <w:r>
         <w:rPr>
           <w:lang w:val="en-US"/>
@@ -5175,7 +5813,7 @@
         </w:rPr>
         <w:t>:</w:t>
       </w:r>
-      <w:bookmarkEnd w:id="11"/>
+      <w:bookmarkEnd w:id="12"/>
     </w:p>
     <w:p>
       <w:pPr>
@@ -5184,14 +5822,14 @@
           <w:lang w:val="en-US"/>
         </w:rPr>
       </w:pPr>
-      <w:bookmarkStart w:id="12" w:name="_Toc146398574"/>
+      <w:bookmarkStart w:id="13" w:name="_Toc146472944"/>
       <w:r>
         <w:rPr>
           <w:lang w:val="en-US"/>
         </w:rPr>
         <w:t>College</w:t>
       </w:r>
-      <w:bookmarkEnd w:id="12"/>
+      <w:bookmarkEnd w:id="13"/>
     </w:p>
     <w:p>
       <w:r>
@@ -5239,11 +5877,11 @@
       <w:pPr>
         <w:pStyle w:val="Heading2"/>
       </w:pPr>
-      <w:bookmarkStart w:id="13" w:name="_Toc146398575"/>
+      <w:bookmarkStart w:id="14" w:name="_Toc146472945"/>
       <w:r>
         <w:t>Course</w:t>
       </w:r>
-      <w:bookmarkEnd w:id="13"/>
+      <w:bookmarkEnd w:id="14"/>
     </w:p>
     <w:p>
       <w:r>
@@ -5291,11 +5929,11 @@
       <w:pPr>
         <w:pStyle w:val="Heading2"/>
       </w:pPr>
-      <w:bookmarkStart w:id="14" w:name="_Toc146398576"/>
+      <w:bookmarkStart w:id="15" w:name="_Toc146472946"/>
       <w:r>
         <w:t>Department</w:t>
       </w:r>
-      <w:bookmarkEnd w:id="14"/>
+      <w:bookmarkEnd w:id="15"/>
     </w:p>
     <w:p>
       <w:r>
@@ -5343,11 +5981,11 @@
       <w:pPr>
         <w:pStyle w:val="Heading2"/>
       </w:pPr>
-      <w:bookmarkStart w:id="15" w:name="_Toc146398577"/>
+      <w:bookmarkStart w:id="16" w:name="_Toc146472947"/>
       <w:r>
         <w:t>Instructor</w:t>
       </w:r>
-      <w:bookmarkEnd w:id="15"/>
+      <w:bookmarkEnd w:id="16"/>
     </w:p>
     <w:p>
       <w:r>
@@ -5395,11 +6033,11 @@
       <w:pPr>
         <w:pStyle w:val="Heading2"/>
       </w:pPr>
-      <w:bookmarkStart w:id="16" w:name="_Toc146398578"/>
+      <w:bookmarkStart w:id="17" w:name="_Toc146472948"/>
       <w:r>
         <w:t>Section</w:t>
       </w:r>
-      <w:bookmarkEnd w:id="16"/>
+      <w:bookmarkEnd w:id="17"/>
     </w:p>
     <w:p>
       <w:r>
@@ -5447,12 +6085,12 @@
       <w:pPr>
         <w:pStyle w:val="Heading2"/>
       </w:pPr>
-      <w:bookmarkStart w:id="17" w:name="_Toc146398579"/>
+      <w:bookmarkStart w:id="18" w:name="_Toc146472949"/>
       <w:r>
         <w:lastRenderedPageBreak/>
         <w:t>Student</w:t>
       </w:r>
-      <w:bookmarkEnd w:id="17"/>
+      <w:bookmarkEnd w:id="18"/>
     </w:p>
     <w:p>
       <w:r>
@@ -5500,12 +6138,12 @@
       <w:pPr>
         <w:pStyle w:val="Heading2"/>
       </w:pPr>
-      <w:bookmarkStart w:id="18" w:name="_Toc146398580"/>
+      <w:bookmarkStart w:id="19" w:name="_Toc146472950"/>
       <w:proofErr w:type="spellStart"/>
       <w:r>
         <w:t>Student_Section</w:t>
       </w:r>
-      <w:bookmarkEnd w:id="18"/>
+      <w:bookmarkEnd w:id="19"/>
       <w:proofErr w:type="spellEnd"/>
     </w:p>
     <w:p>

</xml_diff>